<commit_message>
Update build and doc
</commit_message>
<xml_diff>
--- a/doc/STPA-AddOn-UserGuide.docx
+++ b/doc/STPA-AddOn-UserGuide.docx
@@ -10,6 +10,8 @@
           <w:lang w:val="en-GB"/>
         </w:rPr>
       </w:pPr>
+      <w:bookmarkStart w:id="0" w:name="_GoBack"/>
+      <w:bookmarkEnd w:id="0"/>
     </w:p>
     <w:p>
       <w:pPr>
@@ -209,8 +211,6 @@
         </w:rPr>
         <w:br/>
       </w:r>
-      <w:bookmarkStart w:id="0" w:name="_GoBack"/>
-      <w:bookmarkEnd w:id="0"/>
     </w:p>
     <w:p>
       <w:pPr>
@@ -13032,6 +13032,7 @@
         <w:docPartUnique/>
       </w:docPartObj>
     </w:sdtPr>
+    <w:sdtEndPr/>
     <w:sdtContent>
       <w:p>
         <w:pPr>
@@ -13051,7 +13052,7 @@
           <w:rPr>
             <w:noProof/>
           </w:rPr>
-          <w:t>2</w:t>
+          <w:t>3</w:t>
         </w:r>
         <w:r>
           <w:fldChar w:fldCharType="end"/>
@@ -13063,125 +13064,6 @@
     <w:pPr>
       <w:pStyle w:val="Pieddepage"/>
     </w:pPr>
-    <w:r>
-      <w:rPr>
-        <w:noProof/>
-        <w:lang w:val="en-GB" w:eastAsia="en-GB"/>
-      </w:rPr>
-      <mc:AlternateContent>
-        <mc:Choice Requires="wps">
-          <w:drawing>
-            <wp:anchor distT="0" distB="0" distL="114300" distR="114300" simplePos="0" relativeHeight="251660288" behindDoc="0" locked="0" layoutInCell="0" allowOverlap="1">
-              <wp:simplePos x="0" y="0"/>
-              <wp:positionH relativeFrom="page">
-                <wp:posOffset>0</wp:posOffset>
-              </wp:positionH>
-              <wp:positionV relativeFrom="page">
-                <wp:posOffset>10227945</wp:posOffset>
-              </wp:positionV>
-              <wp:extent cx="7560310" cy="273050"/>
-              <wp:effectExtent l="0" t="0" r="0" b="12700"/>
-              <wp:wrapNone/>
-              <wp:docPr id="50" name="MSIPCMc5214048a507c62f803a7fa6" descr="{&quot;HashCode&quot;:-93347946,&quot;Height&quot;:841.0,&quot;Width&quot;:595.0,&quot;Placement&quot;:&quot;Footer&quot;,&quot;Index&quot;:&quot;Primary&quot;,&quot;Section&quot;:1,&quot;Top&quot;:0.0,&quot;Left&quot;:0.0}"/>
-              <wp:cNvGraphicFramePr/>
-              <a:graphic xmlns:a="http://schemas.openxmlformats.org/drawingml/2006/main">
-                <a:graphicData uri="http://schemas.microsoft.com/office/word/2010/wordprocessingShape">
-                  <wps:wsp>
-                    <wps:cNvSpPr txBox="1"/>
-                    <wps:spPr>
-                      <a:xfrm>
-                        <a:off x="0" y="0"/>
-                        <a:ext cx="7560310" cy="273050"/>
-                      </a:xfrm>
-                      <a:prstGeom prst="rect">
-                        <a:avLst/>
-                      </a:prstGeom>
-                      <a:noFill/>
-                      <a:ln w="6350">
-                        <a:noFill/>
-                      </a:ln>
-                      <a:extLst>
-                        <a:ext uri="{91240B29-F687-4F45-9708-019B960494DF}">
-                          <a14:hiddenLine xmlns:a14="http://schemas.microsoft.com/office/drawing/2010/main" w="6350">
-                            <a:solidFill>
-                              <a:prstClr val="black"/>
-                            </a:solidFill>
-                          </a14:hiddenLine>
-                        </a:ext>
-                      </a:extLst>
-                    </wps:spPr>
-                    <wps:txbx>
-                      <w:txbxContent>
-                        <w:p>
-                          <w:pPr>
-                            <w:spacing w:after="0"/>
-                            <w:jc w:val="center"/>
-                            <w:rPr>
-                              <w:rFonts w:ascii="Calibri" w:hAnsi="Calibri" w:cs="Calibri"/>
-                              <w:color w:val="000000"/>
-                              <w:sz w:val="20"/>
-                            </w:rPr>
-                          </w:pPr>
-                          <w:r>
-                            <w:rPr>
-                              <w:rFonts w:ascii="Calibri" w:hAnsi="Calibri" w:cs="Calibri"/>
-                              <w:color w:val="000000"/>
-                              <w:sz w:val="20"/>
-                            </w:rPr>
-                            <w:t>{OPEN}</w:t>
-                          </w:r>
-                        </w:p>
-                      </w:txbxContent>
-                    </wps:txbx>
-                    <wps:bodyPr rot="0" spcFirstLastPara="0" vertOverflow="overflow" horzOverflow="overflow" vert="horz" wrap="square" lIns="91440" tIns="0" rIns="91440" bIns="0" numCol="1" spcCol="0" rtlCol="0" fromWordArt="0" anchor="b" anchorCtr="0" forceAA="0" compatLnSpc="1">
-                      <a:prstTxWarp prst="textNoShape">
-                        <a:avLst/>
-                      </a:prstTxWarp>
-                      <a:noAutofit/>
-                    </wps:bodyPr>
-                  </wps:wsp>
-                </a:graphicData>
-              </a:graphic>
-            </wp:anchor>
-          </w:drawing>
-        </mc:Choice>
-        <mc:Fallback>
-          <w:pict>
-            <v:shapetype id="_x0000_t202" coordsize="21600,21600" o:spt="202" path="m,l,21600r21600,l21600,xe">
-              <v:stroke joinstyle="miter"/>
-              <v:path gradientshapeok="t" o:connecttype="rect"/>
-            </v:shapetype>
-            <v:shape id="MSIPCMc5214048a507c62f803a7fa6" o:spid="_x0000_s1027" type="#_x0000_t202" alt="{&quot;HashCode&quot;:-93347946,&quot;Height&quot;:841.0,&quot;Width&quot;:595.0,&quot;Placement&quot;:&quot;Footer&quot;,&quot;Index&quot;:&quot;Primary&quot;,&quot;Section&quot;:1,&quot;Top&quot;:0.0,&quot;Left&quot;:0.0}" style="position:absolute;margin-left:0;margin-top:805.35pt;width:595.3pt;height:21.5pt;z-index:251660288;visibility:visible;mso-wrap-style:square;mso-wrap-distance-left:9pt;mso-wrap-distance-top:0;mso-wrap-distance-right:9pt;mso-wrap-distance-bottom:0;mso-position-horizontal:absolute;mso-position-horizontal-relative:page;mso-position-vertical:absolute;mso-position-vertical-relative:page;v-text-anchor:bottom" o:gfxdata="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" o:allowincell="f" filled="f" stroked="f" strokeweight=".5pt">
-              <v:fill o:detectmouseclick="t"/>
-              <v:textbox inset=",0,,0">
-                <w:txbxContent>
-                  <w:p>
-                    <w:pPr>
-                      <w:spacing w:after="0"/>
-                      <w:jc w:val="center"/>
-                      <w:rPr>
-                        <w:rFonts w:ascii="Calibri" w:hAnsi="Calibri" w:cs="Calibri"/>
-                        <w:color w:val="000000"/>
-                        <w:sz w:val="20"/>
-                      </w:rPr>
-                    </w:pPr>
-                    <w:r>
-                      <w:rPr>
-                        <w:rFonts w:ascii="Calibri" w:hAnsi="Calibri" w:cs="Calibri"/>
-                        <w:color w:val="000000"/>
-                        <w:sz w:val="20"/>
-                      </w:rPr>
-                      <w:t>{OPEN}</w:t>
-                    </w:r>
-                  </w:p>
-                </w:txbxContent>
-              </v:textbox>
-              <w10:wrap anchorx="page" anchory="page"/>
-            </v:shape>
-          </w:pict>
-        </mc:Fallback>
-      </mc:AlternateContent>
-    </w:r>
   </w:p>
 </w:ftr>
 </file>
@@ -13239,122 +13121,6 @@
     <w:pPr>
       <w:pStyle w:val="En-tte"/>
     </w:pPr>
-    <w:r>
-      <w:rPr>
-        <w:noProof/>
-        <w:lang w:val="en-GB" w:eastAsia="en-GB"/>
-      </w:rPr>
-      <mc:AlternateContent>
-        <mc:Choice Requires="wps">
-          <w:drawing>
-            <wp:anchor distT="0" distB="0" distL="114300" distR="114300" simplePos="0" relativeHeight="251659264" behindDoc="0" locked="0" layoutInCell="0" allowOverlap="1">
-              <wp:simplePos x="0" y="0"/>
-              <wp:positionH relativeFrom="page">
-                <wp:posOffset>0</wp:posOffset>
-              </wp:positionH>
-              <wp:positionV relativeFrom="page">
-                <wp:posOffset>190500</wp:posOffset>
-              </wp:positionV>
-              <wp:extent cx="7560310" cy="273050"/>
-              <wp:effectExtent l="0" t="0" r="0" b="12700"/>
-              <wp:wrapNone/>
-              <wp:docPr id="43" name="MSIPCMe88543af9b0ef4308dabb694" descr="{&quot;HashCode&quot;:-1291105900,&quot;Height&quot;:841.0,&quot;Width&quot;:595.0,&quot;Placement&quot;:&quot;Header&quot;,&quot;Index&quot;:&quot;Primary&quot;,&quot;Section&quot;:1,&quot;Top&quot;:0.0,&quot;Left&quot;:0.0}"/>
-              <wp:cNvGraphicFramePr/>
-              <a:graphic xmlns:a="http://schemas.openxmlformats.org/drawingml/2006/main">
-                <a:graphicData uri="http://schemas.microsoft.com/office/word/2010/wordprocessingShape">
-                  <wps:wsp>
-                    <wps:cNvSpPr txBox="1"/>
-                    <wps:spPr>
-                      <a:xfrm>
-                        <a:off x="0" y="0"/>
-                        <a:ext cx="7560310" cy="273050"/>
-                      </a:xfrm>
-                      <a:prstGeom prst="rect">
-                        <a:avLst/>
-                      </a:prstGeom>
-                      <a:noFill/>
-                      <a:ln w="6350">
-                        <a:noFill/>
-                      </a:ln>
-                      <a:extLst>
-                        <a:ext uri="{91240B29-F687-4F45-9708-019B960494DF}">
-                          <a14:hiddenLine xmlns:a14="http://schemas.microsoft.com/office/drawing/2010/main" w="6350">
-                            <a:solidFill>
-                              <a:prstClr val="black"/>
-                            </a:solidFill>
-                          </a14:hiddenLine>
-                        </a:ext>
-                      </a:extLst>
-                    </wps:spPr>
-                    <wps:txbx>
-                      <w:txbxContent>
-                        <w:p>
-                          <w:pPr>
-                            <w:spacing w:after="0"/>
-                            <w:rPr>
-                              <w:rFonts w:ascii="Calibri" w:hAnsi="Calibri" w:cs="Calibri"/>
-                              <w:color w:val="000000"/>
-                              <w:sz w:val="20"/>
-                            </w:rPr>
-                          </w:pPr>
-                          <w:r>
-                            <w:rPr>
-                              <w:rFonts w:ascii="Calibri" w:hAnsi="Calibri" w:cs="Calibri"/>
-                              <w:color w:val="000000"/>
-                              <w:sz w:val="20"/>
-                            </w:rPr>
-                            <w:t xml:space="preserve"> </w:t>
-                          </w:r>
-                        </w:p>
-                      </w:txbxContent>
-                    </wps:txbx>
-                    <wps:bodyPr rot="0" spcFirstLastPara="0" vertOverflow="overflow" horzOverflow="overflow" vert="horz" wrap="square" lIns="254000" tIns="0" rIns="91440" bIns="0" numCol="1" spcCol="0" rtlCol="0" fromWordArt="0" anchor="t" anchorCtr="0" forceAA="0" compatLnSpc="1">
-                      <a:prstTxWarp prst="textNoShape">
-                        <a:avLst/>
-                      </a:prstTxWarp>
-                      <a:noAutofit/>
-                    </wps:bodyPr>
-                  </wps:wsp>
-                </a:graphicData>
-              </a:graphic>
-            </wp:anchor>
-          </w:drawing>
-        </mc:Choice>
-        <mc:Fallback>
-          <w:pict>
-            <v:shapetype id="_x0000_t202" coordsize="21600,21600" o:spt="202" path="m,l,21600r21600,l21600,xe">
-              <v:stroke joinstyle="miter"/>
-              <v:path gradientshapeok="t" o:connecttype="rect"/>
-            </v:shapetype>
-            <v:shape id="MSIPCMe88543af9b0ef4308dabb694" o:spid="_x0000_s1026" type="#_x0000_t202" alt="{&quot;HashCode&quot;:-1291105900,&quot;Height&quot;:841.0,&quot;Width&quot;:595.0,&quot;Placement&quot;:&quot;Header&quot;,&quot;Index&quot;:&quot;Primary&quot;,&quot;Section&quot;:1,&quot;Top&quot;:0.0,&quot;Left&quot;:0.0}" style="position:absolute;margin-left:0;margin-top:15pt;width:595.3pt;height:21.5pt;z-index:251659264;visibility:visible;mso-wrap-style:square;mso-wrap-distance-left:9pt;mso-wrap-distance-top:0;mso-wrap-distance-right:9pt;mso-wrap-distance-bottom:0;mso-position-horizontal:absolute;mso-position-horizontal-relative:page;mso-position-vertical:absolute;mso-position-vertical-relative:page;v-text-anchor:top" o:gfxdata="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" o:allowincell="f" filled="f" stroked="f" strokeweight=".5pt">
-              <v:textbox inset="20pt,0,,0">
-                <w:txbxContent>
-                  <w:p>
-                    <w:pPr>
-                      <w:spacing w:after="0"/>
-                      <w:rPr>
-                        <w:rFonts w:ascii="Calibri" w:hAnsi="Calibri" w:cs="Calibri"/>
-                        <w:color w:val="000000"/>
-                        <w:sz w:val="20"/>
-                      </w:rPr>
-                    </w:pPr>
-                    <w:r>
-                      <w:rPr>
-                        <w:rFonts w:ascii="Calibri" w:hAnsi="Calibri" w:cs="Calibri"/>
-                        <w:color w:val="000000"/>
-                        <w:sz w:val="20"/>
-                      </w:rPr>
-                      <w:t xml:space="preserve"> </w:t>
-                    </w:r>
-                  </w:p>
-                </w:txbxContent>
-              </v:textbox>
-              <w10:wrap anchorx="page" anchory="page"/>
-            </v:shape>
-          </w:pict>
-        </mc:Fallback>
-      </mc:AlternateContent>
-    </w:r>
   </w:p>
 </w:hdr>
 </file>
@@ -17399,7 +17165,7 @@
 </file>
 
 <file path=customXml/itemProps1.xml><?xml version="1.0" encoding="utf-8"?>
-<ds:datastoreItem xmlns:ds="http://schemas.openxmlformats.org/officeDocument/2006/customXml" ds:itemID="{D9545C46-0A2F-4A82-8F67-91714D5E29A9}">
+<ds:datastoreItem xmlns:ds="http://schemas.openxmlformats.org/officeDocument/2006/customXml" ds:itemID="{88A01809-3B8C-4276-BE19-9DCE9E0B420B}">
   <ds:schemaRefs>
     <ds:schemaRef ds:uri="http://schemas.openxmlformats.org/officeDocument/2006/bibliography"/>
   </ds:schemaRefs>

</xml_diff>

<commit_message>
#2 HTML doc generation is needed
Add copyrights, update feature and doc

Signed-off-by: Olivier Constant <olivier.constant@thalesgroup.com>
</commit_message>
<xml_diff>
--- a/doc/STPA-AddOn-UserGuide.docx
+++ b/doc/STPA-AddOn-UserGuide.docx
@@ -10,8 +10,6 @@
           <w:lang w:val="en-GB"/>
         </w:rPr>
       </w:pPr>
-      <w:bookmarkStart w:id="0" w:name="_GoBack"/>
-      <w:bookmarkEnd w:id="0"/>
     </w:p>
     <w:p>
       <w:pPr>
@@ -199,6 +197,7 @@
     </w:p>
     <w:p>
       <w:pPr>
+        <w:jc w:val="center"/>
         <w:rPr>
           <w:sz w:val="24"/>
           <w:lang w:val="en-GB"/>
@@ -211,6 +210,13 @@
         </w:rPr>
         <w:br/>
       </w:r>
+      <w:r>
+        <w:rPr>
+          <w:sz w:val="24"/>
+          <w:lang w:val="en-GB"/>
+        </w:rPr>
+        <w:t>v0.1.1</w:t>
+      </w:r>
     </w:p>
     <w:p>
       <w:pPr>
@@ -225,7 +231,7 @@
         <w:br w:type="page"/>
       </w:r>
     </w:p>
-    <w:bookmarkStart w:id="1" w:name="_Toc146894144" w:displacedByCustomXml="next"/>
+    <w:bookmarkStart w:id="0" w:name="_Toc163236789" w:displacedByCustomXml="next"/>
     <w:sdt>
       <w:sdtPr>
         <w:rPr>
@@ -263,7 +269,7 @@
           <w:r>
             <w:t>of Contents</w:t>
           </w:r>
-          <w:bookmarkEnd w:id="1"/>
+          <w:bookmarkEnd w:id="0"/>
         </w:p>
         <w:p>
           <w:pPr>
@@ -292,7 +298,7 @@
             </w:rPr>
             <w:fldChar w:fldCharType="separate"/>
           </w:r>
-          <w:hyperlink w:anchor="_Toc146894144" w:history="1">
+          <w:hyperlink w:anchor="_Toc163236789" w:history="1">
             <w:r>
               <w:rPr>
                 <w:rStyle w:val="Lienhypertexte"/>
@@ -319,7 +325,7 @@
                 <w:noProof/>
                 <w:webHidden/>
               </w:rPr>
-              <w:instrText xml:space="preserve"> PAGEREF _Toc146894144 \h </w:instrText>
+              <w:instrText xml:space="preserve"> PAGEREF _Toc163236789 \h </w:instrText>
             </w:r>
             <w:r>
               <w:rPr>
@@ -359,7 +365,7 @@
               <w:lang w:val="en-GB" w:eastAsia="en-GB"/>
             </w:rPr>
           </w:pPr>
-          <w:hyperlink w:anchor="_Toc146894145" w:history="1">
+          <w:hyperlink w:anchor="_Toc163236790" w:history="1">
             <w:r>
               <w:rPr>
                 <w:rStyle w:val="Lienhypertexte"/>
@@ -401,7 +407,7 @@
                 <w:noProof/>
                 <w:webHidden/>
               </w:rPr>
-              <w:instrText xml:space="preserve"> PAGEREF _Toc146894145 \h </w:instrText>
+              <w:instrText xml:space="preserve"> PAGEREF _Toc163236790 \h </w:instrText>
             </w:r>
             <w:r>
               <w:rPr>
@@ -441,7 +447,7 @@
               <w:lang w:val="en-GB" w:eastAsia="en-GB"/>
             </w:rPr>
           </w:pPr>
-          <w:hyperlink w:anchor="_Toc146894146" w:history="1">
+          <w:hyperlink w:anchor="_Toc163236791" w:history="1">
             <w:r>
               <w:rPr>
                 <w:rStyle w:val="Lienhypertexte"/>
@@ -483,7 +489,7 @@
                 <w:noProof/>
                 <w:webHidden/>
               </w:rPr>
-              <w:instrText xml:space="preserve"> PAGEREF _Toc146894146 \h </w:instrText>
+              <w:instrText xml:space="preserve"> PAGEREF _Toc163236791 \h </w:instrText>
             </w:r>
             <w:r>
               <w:rPr>
@@ -523,7 +529,7 @@
               <w:lang w:val="en-GB" w:eastAsia="en-GB"/>
             </w:rPr>
           </w:pPr>
-          <w:hyperlink w:anchor="_Toc146894147" w:history="1">
+          <w:hyperlink w:anchor="_Toc163236792" w:history="1">
             <w:r>
               <w:rPr>
                 <w:rStyle w:val="Lienhypertexte"/>
@@ -565,7 +571,7 @@
                 <w:noProof/>
                 <w:webHidden/>
               </w:rPr>
-              <w:instrText xml:space="preserve"> PAGEREF _Toc146894147 \h </w:instrText>
+              <w:instrText xml:space="preserve"> PAGEREF _Toc163236792 \h </w:instrText>
             </w:r>
             <w:r>
               <w:rPr>
@@ -609,7 +615,7 @@
               <w:lang w:val="en-GB" w:eastAsia="en-GB"/>
             </w:rPr>
           </w:pPr>
-          <w:hyperlink w:anchor="_Toc146894148" w:history="1">
+          <w:hyperlink w:anchor="_Toc163236793" w:history="1">
             <w:r>
               <w:rPr>
                 <w:rStyle w:val="Lienhypertexte"/>
@@ -651,7 +657,7 @@
                 <w:noProof/>
                 <w:webHidden/>
               </w:rPr>
-              <w:instrText xml:space="preserve"> PAGEREF _Toc146894148 \h </w:instrText>
+              <w:instrText xml:space="preserve"> PAGEREF _Toc163236793 \h </w:instrText>
             </w:r>
             <w:r>
               <w:rPr>
@@ -695,7 +701,7 @@
               <w:lang w:val="en-GB" w:eastAsia="en-GB"/>
             </w:rPr>
           </w:pPr>
-          <w:hyperlink w:anchor="_Toc146894149" w:history="1">
+          <w:hyperlink w:anchor="_Toc163236794" w:history="1">
             <w:r>
               <w:rPr>
                 <w:rStyle w:val="Lienhypertexte"/>
@@ -737,7 +743,7 @@
                 <w:noProof/>
                 <w:webHidden/>
               </w:rPr>
-              <w:instrText xml:space="preserve"> PAGEREF _Toc146894149 \h </w:instrText>
+              <w:instrText xml:space="preserve"> PAGEREF _Toc163236794 \h </w:instrText>
             </w:r>
             <w:r>
               <w:rPr>
@@ -781,7 +787,7 @@
               <w:lang w:val="en-GB" w:eastAsia="en-GB"/>
             </w:rPr>
           </w:pPr>
-          <w:hyperlink w:anchor="_Toc146894150" w:history="1">
+          <w:hyperlink w:anchor="_Toc163236795" w:history="1">
             <w:r>
               <w:rPr>
                 <w:rStyle w:val="Lienhypertexte"/>
@@ -823,7 +829,7 @@
                 <w:noProof/>
                 <w:webHidden/>
               </w:rPr>
-              <w:instrText xml:space="preserve"> PAGEREF _Toc146894150 \h </w:instrText>
+              <w:instrText xml:space="preserve"> PAGEREF _Toc163236795 \h </w:instrText>
             </w:r>
             <w:r>
               <w:rPr>
@@ -867,7 +873,7 @@
               <w:lang w:val="en-GB" w:eastAsia="en-GB"/>
             </w:rPr>
           </w:pPr>
-          <w:hyperlink w:anchor="_Toc146894151" w:history="1">
+          <w:hyperlink w:anchor="_Toc163236796" w:history="1">
             <w:r>
               <w:rPr>
                 <w:rStyle w:val="Lienhypertexte"/>
@@ -909,7 +915,7 @@
                 <w:noProof/>
                 <w:webHidden/>
               </w:rPr>
-              <w:instrText xml:space="preserve"> PAGEREF _Toc146894151 \h </w:instrText>
+              <w:instrText xml:space="preserve"> PAGEREF _Toc163236796 \h </w:instrText>
             </w:r>
             <w:r>
               <w:rPr>
@@ -953,7 +959,7 @@
               <w:lang w:val="en-GB" w:eastAsia="en-GB"/>
             </w:rPr>
           </w:pPr>
-          <w:hyperlink w:anchor="_Toc146894152" w:history="1">
+          <w:hyperlink w:anchor="_Toc163236797" w:history="1">
             <w:r>
               <w:rPr>
                 <w:rStyle w:val="Lienhypertexte"/>
@@ -995,7 +1001,7 @@
                 <w:noProof/>
                 <w:webHidden/>
               </w:rPr>
-              <w:instrText xml:space="preserve"> PAGEREF _Toc146894152 \h </w:instrText>
+              <w:instrText xml:space="preserve"> PAGEREF _Toc163236797 \h </w:instrText>
             </w:r>
             <w:r>
               <w:rPr>
@@ -1039,7 +1045,7 @@
               <w:lang w:val="en-GB" w:eastAsia="en-GB"/>
             </w:rPr>
           </w:pPr>
-          <w:hyperlink w:anchor="_Toc146894153" w:history="1">
+          <w:hyperlink w:anchor="_Toc163236798" w:history="1">
             <w:r>
               <w:rPr>
                 <w:rStyle w:val="Lienhypertexte"/>
@@ -1081,7 +1087,7 @@
                 <w:noProof/>
                 <w:webHidden/>
               </w:rPr>
-              <w:instrText xml:space="preserve"> PAGEREF _Toc146894153 \h </w:instrText>
+              <w:instrText xml:space="preserve"> PAGEREF _Toc163236798 \h </w:instrText>
             </w:r>
             <w:r>
               <w:rPr>
@@ -1125,7 +1131,7 @@
               <w:lang w:val="en-GB" w:eastAsia="en-GB"/>
             </w:rPr>
           </w:pPr>
-          <w:hyperlink w:anchor="_Toc146894154" w:history="1">
+          <w:hyperlink w:anchor="_Toc163236799" w:history="1">
             <w:r>
               <w:rPr>
                 <w:rStyle w:val="Lienhypertexte"/>
@@ -1167,7 +1173,7 @@
                 <w:noProof/>
                 <w:webHidden/>
               </w:rPr>
-              <w:instrText xml:space="preserve"> PAGEREF _Toc146894154 \h </w:instrText>
+              <w:instrText xml:space="preserve"> PAGEREF _Toc163236799 \h </w:instrText>
             </w:r>
             <w:r>
               <w:rPr>
@@ -1207,7 +1213,7 @@
               <w:lang w:val="en-GB" w:eastAsia="en-GB"/>
             </w:rPr>
           </w:pPr>
-          <w:hyperlink w:anchor="_Toc146894155" w:history="1">
+          <w:hyperlink w:anchor="_Toc163236800" w:history="1">
             <w:r>
               <w:rPr>
                 <w:rStyle w:val="Lienhypertexte"/>
@@ -1249,7 +1255,7 @@
                 <w:noProof/>
                 <w:webHidden/>
               </w:rPr>
-              <w:instrText xml:space="preserve"> PAGEREF _Toc146894155 \h </w:instrText>
+              <w:instrText xml:space="preserve"> PAGEREF _Toc163236800 \h </w:instrText>
             </w:r>
             <w:r>
               <w:rPr>
@@ -1293,7 +1299,7 @@
               <w:lang w:val="en-GB" w:eastAsia="en-GB"/>
             </w:rPr>
           </w:pPr>
-          <w:hyperlink w:anchor="_Toc146894156" w:history="1">
+          <w:hyperlink w:anchor="_Toc163236801" w:history="1">
             <w:r>
               <w:rPr>
                 <w:rStyle w:val="Lienhypertexte"/>
@@ -1335,7 +1341,7 @@
                 <w:noProof/>
                 <w:webHidden/>
               </w:rPr>
-              <w:instrText xml:space="preserve"> PAGEREF _Toc146894156 \h </w:instrText>
+              <w:instrText xml:space="preserve"> PAGEREF _Toc163236801 \h </w:instrText>
             </w:r>
             <w:r>
               <w:rPr>
@@ -1379,7 +1385,7 @@
               <w:lang w:val="en-GB" w:eastAsia="en-GB"/>
             </w:rPr>
           </w:pPr>
-          <w:hyperlink w:anchor="_Toc146894157" w:history="1">
+          <w:hyperlink w:anchor="_Toc163236802" w:history="1">
             <w:r>
               <w:rPr>
                 <w:rStyle w:val="Lienhypertexte"/>
@@ -1421,7 +1427,7 @@
                 <w:noProof/>
                 <w:webHidden/>
               </w:rPr>
-              <w:instrText xml:space="preserve"> PAGEREF _Toc146894157 \h </w:instrText>
+              <w:instrText xml:space="preserve"> PAGEREF _Toc163236802 \h </w:instrText>
             </w:r>
             <w:r>
               <w:rPr>
@@ -1465,7 +1471,7 @@
               <w:lang w:val="en-GB" w:eastAsia="en-GB"/>
             </w:rPr>
           </w:pPr>
-          <w:hyperlink w:anchor="_Toc146894158" w:history="1">
+          <w:hyperlink w:anchor="_Toc163236803" w:history="1">
             <w:r>
               <w:rPr>
                 <w:rStyle w:val="Lienhypertexte"/>
@@ -1507,7 +1513,7 @@
                 <w:noProof/>
                 <w:webHidden/>
               </w:rPr>
-              <w:instrText xml:space="preserve"> PAGEREF _Toc146894158 \h </w:instrText>
+              <w:instrText xml:space="preserve"> PAGEREF _Toc163236803 \h </w:instrText>
             </w:r>
             <w:r>
               <w:rPr>
@@ -1551,7 +1557,7 @@
               <w:lang w:val="en-GB" w:eastAsia="en-GB"/>
             </w:rPr>
           </w:pPr>
-          <w:hyperlink w:anchor="_Toc146894159" w:history="1">
+          <w:hyperlink w:anchor="_Toc163236804" w:history="1">
             <w:r>
               <w:rPr>
                 <w:rStyle w:val="Lienhypertexte"/>
@@ -1593,7 +1599,7 @@
                 <w:noProof/>
                 <w:webHidden/>
               </w:rPr>
-              <w:instrText xml:space="preserve"> PAGEREF _Toc146894159 \h </w:instrText>
+              <w:instrText xml:space="preserve"> PAGEREF _Toc163236804 \h </w:instrText>
             </w:r>
             <w:r>
               <w:rPr>
@@ -1637,7 +1643,7 @@
               <w:lang w:val="en-GB" w:eastAsia="en-GB"/>
             </w:rPr>
           </w:pPr>
-          <w:hyperlink w:anchor="_Toc146894160" w:history="1">
+          <w:hyperlink w:anchor="_Toc163236805" w:history="1">
             <w:r>
               <w:rPr>
                 <w:rStyle w:val="Lienhypertexte"/>
@@ -1679,7 +1685,7 @@
                 <w:noProof/>
                 <w:webHidden/>
               </w:rPr>
-              <w:instrText xml:space="preserve"> PAGEREF _Toc146894160 \h </w:instrText>
+              <w:instrText xml:space="preserve"> PAGEREF _Toc163236805 \h </w:instrText>
             </w:r>
             <w:r>
               <w:rPr>
@@ -1723,7 +1729,7 @@
               <w:lang w:val="en-GB" w:eastAsia="en-GB"/>
             </w:rPr>
           </w:pPr>
-          <w:hyperlink w:anchor="_Toc146894161" w:history="1">
+          <w:hyperlink w:anchor="_Toc163236806" w:history="1">
             <w:r>
               <w:rPr>
                 <w:rStyle w:val="Lienhypertexte"/>
@@ -1765,7 +1771,7 @@
                 <w:noProof/>
                 <w:webHidden/>
               </w:rPr>
-              <w:instrText xml:space="preserve"> PAGEREF _Toc146894161 \h </w:instrText>
+              <w:instrText xml:space="preserve"> PAGEREF _Toc163236806 \h </w:instrText>
             </w:r>
             <w:r>
               <w:rPr>
@@ -1809,7 +1815,7 @@
               <w:lang w:val="en-GB" w:eastAsia="en-GB"/>
             </w:rPr>
           </w:pPr>
-          <w:hyperlink w:anchor="_Toc146894162" w:history="1">
+          <w:hyperlink w:anchor="_Toc163236807" w:history="1">
             <w:r>
               <w:rPr>
                 <w:rStyle w:val="Lienhypertexte"/>
@@ -1851,7 +1857,7 @@
                 <w:noProof/>
                 <w:webHidden/>
               </w:rPr>
-              <w:instrText xml:space="preserve"> PAGEREF _Toc146894162 \h </w:instrText>
+              <w:instrText xml:space="preserve"> PAGEREF _Toc163236807 \h </w:instrText>
             </w:r>
             <w:r>
               <w:rPr>
@@ -1895,7 +1901,7 @@
               <w:lang w:val="en-GB" w:eastAsia="en-GB"/>
             </w:rPr>
           </w:pPr>
-          <w:hyperlink w:anchor="_Toc146894163" w:history="1">
+          <w:hyperlink w:anchor="_Toc163236808" w:history="1">
             <w:r>
               <w:rPr>
                 <w:rStyle w:val="Lienhypertexte"/>
@@ -1937,7 +1943,7 @@
                 <w:noProof/>
                 <w:webHidden/>
               </w:rPr>
-              <w:instrText xml:space="preserve"> PAGEREF _Toc146894163 \h </w:instrText>
+              <w:instrText xml:space="preserve"> PAGEREF _Toc163236808 \h </w:instrText>
             </w:r>
             <w:r>
               <w:rPr>
@@ -1981,7 +1987,7 @@
               <w:lang w:val="en-GB" w:eastAsia="en-GB"/>
             </w:rPr>
           </w:pPr>
-          <w:hyperlink w:anchor="_Toc146894164" w:history="1">
+          <w:hyperlink w:anchor="_Toc163236809" w:history="1">
             <w:r>
               <w:rPr>
                 <w:rStyle w:val="Lienhypertexte"/>
@@ -2023,7 +2029,7 @@
                 <w:noProof/>
                 <w:webHidden/>
               </w:rPr>
-              <w:instrText xml:space="preserve"> PAGEREF _Toc146894164 \h </w:instrText>
+              <w:instrText xml:space="preserve"> PAGEREF _Toc163236809 \h </w:instrText>
             </w:r>
             <w:r>
               <w:rPr>
@@ -2067,7 +2073,7 @@
               <w:lang w:val="en-GB" w:eastAsia="en-GB"/>
             </w:rPr>
           </w:pPr>
-          <w:hyperlink w:anchor="_Toc146894165" w:history="1">
+          <w:hyperlink w:anchor="_Toc163236810" w:history="1">
             <w:r>
               <w:rPr>
                 <w:rStyle w:val="Lienhypertexte"/>
@@ -2109,7 +2115,7 @@
                 <w:noProof/>
                 <w:webHidden/>
               </w:rPr>
-              <w:instrText xml:space="preserve"> PAGEREF _Toc146894165 \h </w:instrText>
+              <w:instrText xml:space="preserve"> PAGEREF _Toc163236810 \h </w:instrText>
             </w:r>
             <w:r>
               <w:rPr>
@@ -2153,7 +2159,7 @@
               <w:lang w:val="en-GB" w:eastAsia="en-GB"/>
             </w:rPr>
           </w:pPr>
-          <w:hyperlink w:anchor="_Toc146894166" w:history="1">
+          <w:hyperlink w:anchor="_Toc163236811" w:history="1">
             <w:r>
               <w:rPr>
                 <w:rStyle w:val="Lienhypertexte"/>
@@ -2195,7 +2201,7 @@
                 <w:noProof/>
                 <w:webHidden/>
               </w:rPr>
-              <w:instrText xml:space="preserve"> PAGEREF _Toc146894166 \h </w:instrText>
+              <w:instrText xml:space="preserve"> PAGEREF _Toc163236811 \h </w:instrText>
             </w:r>
             <w:r>
               <w:rPr>
@@ -2239,7 +2245,7 @@
               <w:lang w:val="en-GB" w:eastAsia="en-GB"/>
             </w:rPr>
           </w:pPr>
-          <w:hyperlink w:anchor="_Toc146894167" w:history="1">
+          <w:hyperlink w:anchor="_Toc163236812" w:history="1">
             <w:r>
               <w:rPr>
                 <w:rStyle w:val="Lienhypertexte"/>
@@ -2281,7 +2287,7 @@
                 <w:noProof/>
                 <w:webHidden/>
               </w:rPr>
-              <w:instrText xml:space="preserve"> PAGEREF _Toc146894167 \h </w:instrText>
+              <w:instrText xml:space="preserve"> PAGEREF _Toc163236812 \h </w:instrText>
             </w:r>
             <w:r>
               <w:rPr>
@@ -2325,7 +2331,7 @@
               <w:lang w:val="en-GB" w:eastAsia="en-GB"/>
             </w:rPr>
           </w:pPr>
-          <w:hyperlink w:anchor="_Toc146894168" w:history="1">
+          <w:hyperlink w:anchor="_Toc163236813" w:history="1">
             <w:r>
               <w:rPr>
                 <w:rStyle w:val="Lienhypertexte"/>
@@ -2367,7 +2373,7 @@
                 <w:noProof/>
                 <w:webHidden/>
               </w:rPr>
-              <w:instrText xml:space="preserve"> PAGEREF _Toc146894168 \h </w:instrText>
+              <w:instrText xml:space="preserve"> PAGEREF _Toc163236813 \h </w:instrText>
             </w:r>
             <w:r>
               <w:rPr>
@@ -2411,7 +2417,7 @@
               <w:lang w:val="en-GB" w:eastAsia="en-GB"/>
             </w:rPr>
           </w:pPr>
-          <w:hyperlink w:anchor="_Toc146894169" w:history="1">
+          <w:hyperlink w:anchor="_Toc163236814" w:history="1">
             <w:r>
               <w:rPr>
                 <w:rStyle w:val="Lienhypertexte"/>
@@ -2453,7 +2459,7 @@
                 <w:noProof/>
                 <w:webHidden/>
               </w:rPr>
-              <w:instrText xml:space="preserve"> PAGEREF _Toc146894169 \h </w:instrText>
+              <w:instrText xml:space="preserve"> PAGEREF _Toc163236814 \h </w:instrText>
             </w:r>
             <w:r>
               <w:rPr>
@@ -2497,7 +2503,7 @@
               <w:lang w:val="en-GB" w:eastAsia="en-GB"/>
             </w:rPr>
           </w:pPr>
-          <w:hyperlink w:anchor="_Toc146894170" w:history="1">
+          <w:hyperlink w:anchor="_Toc163236815" w:history="1">
             <w:r>
               <w:rPr>
                 <w:rStyle w:val="Lienhypertexte"/>
@@ -2539,7 +2545,7 @@
                 <w:noProof/>
                 <w:webHidden/>
               </w:rPr>
-              <w:instrText xml:space="preserve"> PAGEREF _Toc146894170 \h </w:instrText>
+              <w:instrText xml:space="preserve"> PAGEREF _Toc163236815 \h </w:instrText>
             </w:r>
             <w:r>
               <w:rPr>
@@ -2583,7 +2589,7 @@
               <w:lang w:val="en-GB" w:eastAsia="en-GB"/>
             </w:rPr>
           </w:pPr>
-          <w:hyperlink w:anchor="_Toc146894171" w:history="1">
+          <w:hyperlink w:anchor="_Toc163236816" w:history="1">
             <w:r>
               <w:rPr>
                 <w:rStyle w:val="Lienhypertexte"/>
@@ -2625,7 +2631,7 @@
                 <w:noProof/>
                 <w:webHidden/>
               </w:rPr>
-              <w:instrText xml:space="preserve"> PAGEREF _Toc146894171 \h </w:instrText>
+              <w:instrText xml:space="preserve"> PAGEREF _Toc163236816 \h </w:instrText>
             </w:r>
             <w:r>
               <w:rPr>
@@ -2669,7 +2675,7 @@
               <w:lang w:val="en-GB" w:eastAsia="en-GB"/>
             </w:rPr>
           </w:pPr>
-          <w:hyperlink w:anchor="_Toc146894172" w:history="1">
+          <w:hyperlink w:anchor="_Toc163236817" w:history="1">
             <w:r>
               <w:rPr>
                 <w:rStyle w:val="Lienhypertexte"/>
@@ -2711,7 +2717,7 @@
                 <w:noProof/>
                 <w:webHidden/>
               </w:rPr>
-              <w:instrText xml:space="preserve"> PAGEREF _Toc146894172 \h </w:instrText>
+              <w:instrText xml:space="preserve"> PAGEREF _Toc163236817 \h </w:instrText>
             </w:r>
             <w:r>
               <w:rPr>
@@ -2751,7 +2757,7 @@
               <w:lang w:val="en-GB" w:eastAsia="en-GB"/>
             </w:rPr>
           </w:pPr>
-          <w:hyperlink w:anchor="_Toc146894173" w:history="1">
+          <w:hyperlink w:anchor="_Toc163236818" w:history="1">
             <w:r>
               <w:rPr>
                 <w:rStyle w:val="Lienhypertexte"/>
@@ -2793,7 +2799,7 @@
                 <w:noProof/>
                 <w:webHidden/>
               </w:rPr>
-              <w:instrText xml:space="preserve"> PAGEREF _Toc146894173 \h </w:instrText>
+              <w:instrText xml:space="preserve"> PAGEREF _Toc163236818 \h </w:instrText>
             </w:r>
             <w:r>
               <w:rPr>
@@ -2833,7 +2839,7 @@
               <w:lang w:val="en-GB" w:eastAsia="en-GB"/>
             </w:rPr>
           </w:pPr>
-          <w:hyperlink w:anchor="_Toc146894174" w:history="1">
+          <w:hyperlink w:anchor="_Toc163236819" w:history="1">
             <w:r>
               <w:rPr>
                 <w:rStyle w:val="Lienhypertexte"/>
@@ -2854,7 +2860,7 @@
                 <w:rStyle w:val="Lienhypertexte"/>
                 <w:noProof/>
               </w:rPr>
-              <w:t>REFERENCES</w:t>
+              <w:t>(optional) Generate HTML documentation</w:t>
             </w:r>
             <w:r>
               <w:rPr>
@@ -2875,7 +2881,7 @@
                 <w:noProof/>
                 <w:webHidden/>
               </w:rPr>
-              <w:instrText xml:space="preserve"> PAGEREF _Toc146894174 \h </w:instrText>
+              <w:instrText xml:space="preserve"> PAGEREF _Toc163236819 \h </w:instrText>
             </w:r>
             <w:r>
               <w:rPr>
@@ -2908,10 +2914,84 @@
         </w:p>
         <w:p>
           <w:pPr>
+            <w:pStyle w:val="TM1"/>
             <w:rPr>
-              <w:lang w:val="en-GB"/>
+              <w:b/>
+              <w:bCs/>
             </w:rPr>
           </w:pPr>
+          <w:hyperlink w:anchor="_Toc163236820" w:history="1">
+            <w:r>
+              <w:rPr>
+                <w:rStyle w:val="Lienhypertexte"/>
+                <w:noProof/>
+              </w:rPr>
+              <w:t>VII.</w:t>
+            </w:r>
+            <w:r>
+              <w:rPr>
+                <w:rFonts w:eastAsiaTheme="minorEastAsia"/>
+                <w:noProof/>
+                <w:lang w:val="en-GB" w:eastAsia="en-GB"/>
+              </w:rPr>
+              <w:tab/>
+            </w:r>
+            <w:r>
+              <w:rPr>
+                <w:rStyle w:val="Lienhypertexte"/>
+                <w:noProof/>
+              </w:rPr>
+              <w:t>REFERENCES</w:t>
+            </w:r>
+            <w:r>
+              <w:rPr>
+                <w:noProof/>
+                <w:webHidden/>
+              </w:rPr>
+              <w:tab/>
+            </w:r>
+            <w:r>
+              <w:rPr>
+                <w:noProof/>
+                <w:webHidden/>
+              </w:rPr>
+              <w:fldChar w:fldCharType="begin"/>
+            </w:r>
+            <w:r>
+              <w:rPr>
+                <w:noProof/>
+                <w:webHidden/>
+              </w:rPr>
+              <w:instrText xml:space="preserve"> PAGEREF _Toc163236820 \h </w:instrText>
+            </w:r>
+            <w:r>
+              <w:rPr>
+                <w:noProof/>
+                <w:webHidden/>
+              </w:rPr>
+            </w:r>
+            <w:r>
+              <w:rPr>
+                <w:noProof/>
+                <w:webHidden/>
+              </w:rPr>
+              <w:fldChar w:fldCharType="separate"/>
+            </w:r>
+            <w:r>
+              <w:rPr>
+                <w:noProof/>
+                <w:webHidden/>
+              </w:rPr>
+              <w:t>31</w:t>
+            </w:r>
+            <w:r>
+              <w:rPr>
+                <w:noProof/>
+                <w:webHidden/>
+              </w:rPr>
+              <w:fldChar w:fldCharType="end"/>
+            </w:r>
+          </w:hyperlink>
           <w:r>
             <w:rPr>
               <w:b/>
@@ -2926,7 +3006,8 @@
     <w:p>
       <w:pPr>
         <w:rPr>
-          <w:lang w:val="en-GB"/>
+          <w:b/>
+          <w:bCs/>
         </w:rPr>
       </w:pPr>
       <w:r>
@@ -2938,256 +3019,246 @@
     </w:p>
     <w:p>
       <w:pPr>
-        <w:rPr>
-          <w:rFonts w:asciiTheme="majorHAnsi" w:eastAsiaTheme="majorEastAsia" w:hAnsiTheme="majorHAnsi" w:cstheme="majorBidi"/>
-          <w:color w:val="2E74B5" w:themeColor="accent1" w:themeShade="BF"/>
-          <w:sz w:val="32"/>
-          <w:szCs w:val="32"/>
-          <w:lang w:val="en-GB"/>
-        </w:rPr>
-      </w:pPr>
-    </w:p>
-    <w:p>
-      <w:pPr>
         <w:pStyle w:val="Titre1"/>
       </w:pPr>
-      <w:bookmarkStart w:id="2" w:name="_Toc146894145"/>
-      <w:r>
+      <w:bookmarkStart w:id="1" w:name="_Toc163236790"/>
+      <w:r>
+        <w:lastRenderedPageBreak/>
         <w:t>Foreword</w:t>
       </w:r>
+      <w:bookmarkEnd w:id="1"/>
+    </w:p>
+    <w:p>
+      <w:pPr>
+        <w:jc w:val="both"/>
+        <w:rPr>
+          <w:lang w:val="en-GB"/>
+        </w:rPr>
+      </w:pPr>
+      <w:r>
+        <w:rPr>
+          <w:lang w:val="en-GB"/>
+        </w:rPr>
+        <w:t>STPA (Systems-Theoretic Process Analysis) is a risk analysis method</w:t>
+      </w:r>
+      <w:r>
+        <w:rPr>
+          <w:lang w:val="en-GB"/>
+        </w:rPr>
+        <w:t xml:space="preserve"> </w:t>
+      </w:r>
+      <w:r>
+        <w:rPr>
+          <w:lang w:val="en-GB"/>
+        </w:rPr>
+        <w:fldChar w:fldCharType="begin"/>
+      </w:r>
+      <w:r>
+        <w:rPr>
+          <w:lang w:val="en-GB"/>
+        </w:rPr>
+        <w:instrText xml:space="preserve"> REF _Ref119677570 \r \h </w:instrText>
+      </w:r>
+      <w:r>
+        <w:rPr>
+          <w:lang w:val="en-GB"/>
+        </w:rPr>
+      </w:r>
+      <w:r>
+        <w:rPr>
+          <w:lang w:val="en-GB"/>
+        </w:rPr>
+        <w:fldChar w:fldCharType="separate"/>
+      </w:r>
+      <w:r>
+        <w:rPr>
+          <w:lang w:val="en-GB"/>
+        </w:rPr>
+        <w:t>[1]</w:t>
+      </w:r>
+      <w:r>
+        <w:rPr>
+          <w:lang w:val="en-GB"/>
+        </w:rPr>
+        <w:fldChar w:fldCharType="end"/>
+      </w:r>
+      <w:r>
+        <w:rPr>
+          <w:lang w:val="en-GB"/>
+        </w:rPr>
+        <w:fldChar w:fldCharType="begin"/>
+      </w:r>
+      <w:r>
+        <w:rPr>
+          <w:lang w:val="en-GB"/>
+        </w:rPr>
+        <w:instrText xml:space="preserve"> REF _Ref119677572 \r \h </w:instrText>
+      </w:r>
+      <w:r>
+        <w:rPr>
+          <w:lang w:val="en-GB"/>
+        </w:rPr>
+      </w:r>
+      <w:r>
+        <w:rPr>
+          <w:lang w:val="en-GB"/>
+        </w:rPr>
+        <w:fldChar w:fldCharType="separate"/>
+      </w:r>
+      <w:r>
+        <w:rPr>
+          <w:lang w:val="en-GB"/>
+        </w:rPr>
+        <w:t>[2]</w:t>
+      </w:r>
+      <w:r>
+        <w:rPr>
+          <w:lang w:val="en-GB"/>
+        </w:rPr>
+        <w:fldChar w:fldCharType="end"/>
+      </w:r>
+      <w:r>
+        <w:rPr>
+          <w:lang w:val="en-GB"/>
+        </w:rPr>
+        <w:fldChar w:fldCharType="begin"/>
+      </w:r>
+      <w:r>
+        <w:rPr>
+          <w:lang w:val="en-GB"/>
+        </w:rPr>
+        <w:instrText xml:space="preserve"> REF _Ref119677573 \r \h </w:instrText>
+      </w:r>
+      <w:r>
+        <w:rPr>
+          <w:lang w:val="en-GB"/>
+        </w:rPr>
+      </w:r>
+      <w:r>
+        <w:rPr>
+          <w:lang w:val="en-GB"/>
+        </w:rPr>
+        <w:fldChar w:fldCharType="separate"/>
+      </w:r>
+      <w:r>
+        <w:rPr>
+          <w:lang w:val="en-GB"/>
+        </w:rPr>
+        <w:t>[3]</w:t>
+      </w:r>
+      <w:r>
+        <w:rPr>
+          <w:lang w:val="en-GB"/>
+        </w:rPr>
+        <w:fldChar w:fldCharType="end"/>
+      </w:r>
+      <w:r>
+        <w:rPr>
+          <w:lang w:val="en-GB"/>
+        </w:rPr>
+        <w:t xml:space="preserve">. Although it originally focuses on Safety, it can be applied to other concerns as long as they involve the notion of </w:t>
+      </w:r>
+      <w:r>
+        <w:rPr>
+          <w:i/>
+          <w:lang w:val="en-GB"/>
+        </w:rPr>
+        <w:t>control</w:t>
+      </w:r>
+      <w:r>
+        <w:rPr>
+          <w:lang w:val="en-GB"/>
+        </w:rPr>
+        <w:t xml:space="preserve"> in a broad sense, such as Cybersecurity or Performance.</w:t>
+      </w:r>
+    </w:p>
+    <w:p>
+      <w:pPr>
+        <w:jc w:val="both"/>
+        <w:rPr>
+          <w:lang w:val="en-GB"/>
+        </w:rPr>
+      </w:pPr>
+      <w:r>
+        <w:rPr>
+          <w:lang w:val="en-GB"/>
+        </w:rPr>
+        <w:t xml:space="preserve">The STPA Add-On is an </w:t>
+      </w:r>
+      <w:r>
+        <w:rPr>
+          <w:i/>
+          <w:lang w:val="en-GB"/>
+        </w:rPr>
+        <w:t>experimental</w:t>
+      </w:r>
+      <w:r>
+        <w:rPr>
+          <w:lang w:val="en-GB"/>
+        </w:rPr>
+        <w:t xml:space="preserve"> extension of Capella</w:t>
+      </w:r>
+      <w:r>
+        <w:rPr>
+          <w:lang w:val="en-GB"/>
+        </w:rPr>
+        <w:t xml:space="preserve"> that provides model-based tool support for STPA</w:t>
+      </w:r>
+      <w:r>
+        <w:rPr>
+          <w:lang w:val="en-GB"/>
+        </w:rPr>
+        <w:t xml:space="preserve">. </w:t>
+      </w:r>
+      <w:r>
+        <w:rPr>
+          <w:lang w:val="en-GB"/>
+        </w:rPr>
+        <w:t xml:space="preserve">It can be used </w:t>
+      </w:r>
+      <w:r>
+        <w:rPr>
+          <w:lang w:val="en-GB"/>
+        </w:rPr>
+        <w:t xml:space="preserve">for standalone STPA analyses or in combination with </w:t>
+      </w:r>
+      <w:r>
+        <w:rPr>
+          <w:lang w:val="en-GB"/>
+        </w:rPr>
+        <w:t xml:space="preserve">classical </w:t>
+      </w:r>
+      <w:r>
+        <w:rPr>
+          <w:lang w:val="en-GB"/>
+        </w:rPr>
+        <w:t>Capella modelling</w:t>
+      </w:r>
+      <w:r>
+        <w:rPr>
+          <w:lang w:val="en-GB"/>
+        </w:rPr>
+        <w:t xml:space="preserve">. </w:t>
+      </w:r>
+    </w:p>
+    <w:p>
+      <w:pPr>
+        <w:pStyle w:val="Titre1"/>
+      </w:pPr>
+      <w:bookmarkStart w:id="2" w:name="_Toc163236791"/>
+      <w:r>
+        <w:t xml:space="preserve">Activate STPA Analysis </w:t>
+      </w:r>
+      <w:r>
+        <w:t>on a</w:t>
+      </w:r>
+      <w:r>
+        <w:t xml:space="preserve"> Capella</w:t>
+      </w:r>
+      <w:r>
+        <w:t xml:space="preserve"> project</w:t>
+      </w:r>
       <w:bookmarkEnd w:id="2"/>
-    </w:p>
-    <w:p>
-      <w:pPr>
-        <w:jc w:val="both"/>
-        <w:rPr>
-          <w:lang w:val="en-GB"/>
-        </w:rPr>
-      </w:pPr>
-      <w:r>
-        <w:rPr>
-          <w:lang w:val="en-GB"/>
-        </w:rPr>
-        <w:t>STPA (Systems-Theoretic Process Analysis) is a risk analysis method</w:t>
-      </w:r>
-      <w:r>
-        <w:rPr>
-          <w:lang w:val="en-GB"/>
-        </w:rPr>
-        <w:t xml:space="preserve"> </w:t>
-      </w:r>
-      <w:r>
-        <w:rPr>
-          <w:lang w:val="en-GB"/>
-        </w:rPr>
-        <w:fldChar w:fldCharType="begin"/>
-      </w:r>
-      <w:r>
-        <w:rPr>
-          <w:lang w:val="en-GB"/>
-        </w:rPr>
-        <w:instrText xml:space="preserve"> REF _Ref119677570 \r \h </w:instrText>
-      </w:r>
-      <w:r>
-        <w:rPr>
-          <w:lang w:val="en-GB"/>
-        </w:rPr>
-      </w:r>
-      <w:r>
-        <w:rPr>
-          <w:lang w:val="en-GB"/>
-        </w:rPr>
-        <w:fldChar w:fldCharType="separate"/>
-      </w:r>
-      <w:r>
-        <w:rPr>
-          <w:lang w:val="en-GB"/>
-        </w:rPr>
-        <w:t>[1]</w:t>
-      </w:r>
-      <w:r>
-        <w:rPr>
-          <w:lang w:val="en-GB"/>
-        </w:rPr>
-        <w:fldChar w:fldCharType="end"/>
-      </w:r>
-      <w:r>
-        <w:rPr>
-          <w:lang w:val="en-GB"/>
-        </w:rPr>
-        <w:fldChar w:fldCharType="begin"/>
-      </w:r>
-      <w:r>
-        <w:rPr>
-          <w:lang w:val="en-GB"/>
-        </w:rPr>
-        <w:instrText xml:space="preserve"> REF _Ref119677572 \r \h </w:instrText>
-      </w:r>
-      <w:r>
-        <w:rPr>
-          <w:lang w:val="en-GB"/>
-        </w:rPr>
-      </w:r>
-      <w:r>
-        <w:rPr>
-          <w:lang w:val="en-GB"/>
-        </w:rPr>
-        <w:fldChar w:fldCharType="separate"/>
-      </w:r>
-      <w:r>
-        <w:rPr>
-          <w:lang w:val="en-GB"/>
-        </w:rPr>
-        <w:t>[2]</w:t>
-      </w:r>
-      <w:r>
-        <w:rPr>
-          <w:lang w:val="en-GB"/>
-        </w:rPr>
-        <w:fldChar w:fldCharType="end"/>
-      </w:r>
-      <w:r>
-        <w:rPr>
-          <w:lang w:val="en-GB"/>
-        </w:rPr>
-        <w:fldChar w:fldCharType="begin"/>
-      </w:r>
-      <w:r>
-        <w:rPr>
-          <w:lang w:val="en-GB"/>
-        </w:rPr>
-        <w:instrText xml:space="preserve"> REF _Ref119677573 \r \h </w:instrText>
-      </w:r>
-      <w:r>
-        <w:rPr>
-          <w:lang w:val="en-GB"/>
-        </w:rPr>
-      </w:r>
-      <w:r>
-        <w:rPr>
-          <w:lang w:val="en-GB"/>
-        </w:rPr>
-        <w:fldChar w:fldCharType="separate"/>
-      </w:r>
-      <w:r>
-        <w:rPr>
-          <w:lang w:val="en-GB"/>
-        </w:rPr>
-        <w:t>[3]</w:t>
-      </w:r>
-      <w:r>
-        <w:rPr>
-          <w:lang w:val="en-GB"/>
-        </w:rPr>
-        <w:fldChar w:fldCharType="end"/>
-      </w:r>
-      <w:r>
-        <w:rPr>
-          <w:lang w:val="en-GB"/>
-        </w:rPr>
-        <w:t xml:space="preserve">. Although it originally focuses on Safety, it can be applied to other concerns as long as they involve the notion of </w:t>
-      </w:r>
-      <w:r>
-        <w:rPr>
-          <w:i/>
-          <w:lang w:val="en-GB"/>
-        </w:rPr>
-        <w:t>control</w:t>
-      </w:r>
-      <w:r>
-        <w:rPr>
-          <w:lang w:val="en-GB"/>
-        </w:rPr>
-        <w:t xml:space="preserve"> in a broad sense, such as Cybersecurity or Performance.</w:t>
-      </w:r>
-    </w:p>
-    <w:p>
-      <w:pPr>
-        <w:jc w:val="both"/>
-        <w:rPr>
-          <w:lang w:val="en-GB"/>
-        </w:rPr>
-      </w:pPr>
-      <w:r>
-        <w:rPr>
-          <w:lang w:val="en-GB"/>
-        </w:rPr>
-        <w:t xml:space="preserve">The STPA Add-On is an </w:t>
-      </w:r>
-      <w:r>
-        <w:rPr>
-          <w:i/>
-          <w:lang w:val="en-GB"/>
-        </w:rPr>
-        <w:t>experimental</w:t>
-      </w:r>
-      <w:r>
-        <w:rPr>
-          <w:lang w:val="en-GB"/>
-        </w:rPr>
-        <w:t xml:space="preserve"> extension of Capella</w:t>
-      </w:r>
-      <w:r>
-        <w:rPr>
-          <w:lang w:val="en-GB"/>
-        </w:rPr>
-        <w:t xml:space="preserve"> that provides model-based tool support for STPA</w:t>
-      </w:r>
-      <w:r>
-        <w:rPr>
-          <w:lang w:val="en-GB"/>
-        </w:rPr>
-        <w:t xml:space="preserve">. </w:t>
-      </w:r>
-      <w:r>
-        <w:rPr>
-          <w:lang w:val="en-GB"/>
-        </w:rPr>
-        <w:t xml:space="preserve">It can be used </w:t>
-      </w:r>
-      <w:r>
-        <w:rPr>
-          <w:lang w:val="en-GB"/>
-        </w:rPr>
-        <w:t xml:space="preserve">for standalone STPA analyses or in combination with </w:t>
-      </w:r>
-      <w:r>
-        <w:rPr>
-          <w:lang w:val="en-GB"/>
-        </w:rPr>
-        <w:t xml:space="preserve">classical </w:t>
-      </w:r>
-      <w:r>
-        <w:rPr>
-          <w:lang w:val="en-GB"/>
-        </w:rPr>
-        <w:t>Capella modelling</w:t>
-      </w:r>
-      <w:r>
-        <w:rPr>
-          <w:lang w:val="en-GB"/>
-        </w:rPr>
-        <w:t xml:space="preserve">. </w:t>
-      </w:r>
-    </w:p>
-    <w:p>
-      <w:pPr>
-        <w:pStyle w:val="Titre1"/>
-      </w:pPr>
-      <w:bookmarkStart w:id="3" w:name="_Toc146894146"/>
-      <w:r>
-        <w:t xml:space="preserve">Activate STPA Analysis </w:t>
-      </w:r>
-      <w:r>
-        <w:t>on a</w:t>
-      </w:r>
-      <w:r>
-        <w:t xml:space="preserve"> Capella</w:t>
-      </w:r>
-      <w:r>
-        <w:t xml:space="preserve"> project</w:t>
-      </w:r>
-      <w:bookmarkEnd w:id="3"/>
     </w:p>
     <w:p>
       <w:pPr>
@@ -3361,7 +3432,7 @@
                     <a:blip r:embed="rId8">
                       <a:extLst>
                         <a:ext uri="{28A0092B-C50C-407E-A947-70E740481C1C}">
-                          <a14:useLocalDpi xmlns:a14="http://schemas.microsoft.com/office/drawing/2010/main"/>
+                          <a14:useLocalDpi xmlns:a14="http://schemas.microsoft.com/office/drawing/2010/main" val="0"/>
                         </a:ext>
                       </a:extLst>
                     </a:blip>
@@ -3437,7 +3508,7 @@
                     <a:blip r:embed="rId9">
                       <a:extLst>
                         <a:ext uri="{28A0092B-C50C-407E-A947-70E740481C1C}">
-                          <a14:useLocalDpi xmlns:a14="http://schemas.microsoft.com/office/drawing/2010/main"/>
+                          <a14:useLocalDpi xmlns:a14="http://schemas.microsoft.com/office/drawing/2010/main" val="0"/>
                         </a:ext>
                       </a:extLst>
                     </a:blip>
@@ -3546,7 +3617,7 @@
                     <a:blip r:embed="rId10">
                       <a:extLst>
                         <a:ext uri="{28A0092B-C50C-407E-A947-70E740481C1C}">
-                          <a14:useLocalDpi xmlns:a14="http://schemas.microsoft.com/office/drawing/2010/main"/>
+                          <a14:useLocalDpi xmlns:a14="http://schemas.microsoft.com/office/drawing/2010/main" val="0"/>
                         </a:ext>
                       </a:extLst>
                     </a:blip>
@@ -3580,7 +3651,6 @@
         <w:rPr>
           <w:lang w:val="en-GB"/>
         </w:rPr>
-        <w:lastRenderedPageBreak/>
         <w:t xml:space="preserve">Now select a model element </w:t>
       </w:r>
       <w:r>
@@ -3620,6 +3690,7 @@
           <w:noProof/>
           <w:lang w:val="en-GB" w:eastAsia="en-GB"/>
         </w:rPr>
+        <w:lastRenderedPageBreak/>
         <w:drawing>
           <wp:inline distT="0" distB="0" distL="0" distR="0">
             <wp:extent cx="2228850" cy="1047750"/>
@@ -3641,7 +3712,7 @@
                     <a:blip r:embed="rId11">
                       <a:extLst>
                         <a:ext uri="{28A0092B-C50C-407E-A947-70E740481C1C}">
-                          <a14:useLocalDpi xmlns:a14="http://schemas.microsoft.com/office/drawing/2010/main"/>
+                          <a14:useLocalDpi xmlns:a14="http://schemas.microsoft.com/office/drawing/2010/main" val="0"/>
                         </a:ext>
                       </a:extLst>
                     </a:blip>
@@ -3727,7 +3798,7 @@
                     <a:blip r:embed="rId12">
                       <a:extLst>
                         <a:ext uri="{28A0092B-C50C-407E-A947-70E740481C1C}">
-                          <a14:useLocalDpi xmlns:a14="http://schemas.microsoft.com/office/drawing/2010/main"/>
+                          <a14:useLocalDpi xmlns:a14="http://schemas.microsoft.com/office/drawing/2010/main" val="0"/>
                         </a:ext>
                       </a:extLst>
                     </a:blip>
@@ -3803,7 +3874,7 @@
                     <a:blip r:embed="rId13">
                       <a:extLst>
                         <a:ext uri="{28A0092B-C50C-407E-A947-70E740481C1C}">
-                          <a14:useLocalDpi xmlns:a14="http://schemas.microsoft.com/office/drawing/2010/main"/>
+                          <a14:useLocalDpi xmlns:a14="http://schemas.microsoft.com/office/drawing/2010/main" val="0"/>
                         </a:ext>
                       </a:extLst>
                     </a:blip>
@@ -3884,7 +3955,7 @@
                     <a:blip r:embed="rId14">
                       <a:extLst>
                         <a:ext uri="{28A0092B-C50C-407E-A947-70E740481C1C}">
-                          <a14:useLocalDpi xmlns:a14="http://schemas.microsoft.com/office/drawing/2010/main"/>
+                          <a14:useLocalDpi xmlns:a14="http://schemas.microsoft.com/office/drawing/2010/main" val="0"/>
                         </a:ext>
                       </a:extLst>
                     </a:blip>
@@ -4034,7 +4105,7 @@
                     <a:blip r:embed="rId15" cstate="print">
                       <a:extLst>
                         <a:ext uri="{28A0092B-C50C-407E-A947-70E740481C1C}">
-                          <a14:useLocalDpi xmlns:a14="http://schemas.microsoft.com/office/drawing/2010/main"/>
+                          <a14:useLocalDpi xmlns:a14="http://schemas.microsoft.com/office/drawing/2010/main" val="0"/>
                         </a:ext>
                       </a:extLst>
                     </a:blip>
@@ -4087,7 +4158,7 @@
                     <a:blip r:embed="rId16" cstate="print">
                       <a:extLst>
                         <a:ext uri="{28A0092B-C50C-407E-A947-70E740481C1C}">
-                          <a14:useLocalDpi xmlns:a14="http://schemas.microsoft.com/office/drawing/2010/main"/>
+                          <a14:useLocalDpi xmlns:a14="http://schemas.microsoft.com/office/drawing/2010/main" val="0"/>
                         </a:ext>
                       </a:extLst>
                     </a:blip>
@@ -4377,7 +4448,7 @@
       <w:pPr>
         <w:pStyle w:val="Titre1"/>
       </w:pPr>
-      <w:bookmarkStart w:id="4" w:name="_Toc146894147"/>
+      <w:bookmarkStart w:id="3" w:name="_Toc163236792"/>
       <w:r>
         <w:lastRenderedPageBreak/>
         <w:t>General</w:t>
@@ -4385,7 +4456,7 @@
       <w:r>
         <w:t xml:space="preserve"> principles of the tool</w:t>
       </w:r>
-      <w:bookmarkEnd w:id="4"/>
+      <w:bookmarkEnd w:id="3"/>
     </w:p>
     <w:p>
       <w:pPr>
@@ -4395,11 +4466,11 @@
           <w:numId w:val="26"/>
         </w:numPr>
       </w:pPr>
-      <w:bookmarkStart w:id="5" w:name="_Toc146894148"/>
+      <w:bookmarkStart w:id="4" w:name="_Toc163236793"/>
       <w:r>
         <w:t>STPA vs. Capella modelling</w:t>
       </w:r>
-      <w:bookmarkEnd w:id="5"/>
+      <w:bookmarkEnd w:id="4"/>
     </w:p>
     <w:p>
       <w:pPr>
@@ -4760,11 +4831,11 @@
           <w:numId w:val="26"/>
         </w:numPr>
       </w:pPr>
-      <w:bookmarkStart w:id="6" w:name="_Toc146894149"/>
+      <w:bookmarkStart w:id="5" w:name="_Toc163236794"/>
       <w:r>
         <w:t>Data location</w:t>
       </w:r>
-      <w:bookmarkEnd w:id="6"/>
+      <w:bookmarkEnd w:id="5"/>
     </w:p>
     <w:p>
       <w:pPr>
@@ -4974,7 +5045,7 @@
                     <a:blip r:embed="rId17">
                       <a:extLst>
                         <a:ext uri="{28A0092B-C50C-407E-A947-70E740481C1C}">
-                          <a14:useLocalDpi xmlns:a14="http://schemas.microsoft.com/office/drawing/2010/main"/>
+                          <a14:useLocalDpi xmlns:a14="http://schemas.microsoft.com/office/drawing/2010/main" val="0"/>
                         </a:ext>
                       </a:extLst>
                     </a:blip>
@@ -5035,7 +5106,7 @@
                     <a:blip r:embed="rId18">
                       <a:extLst>
                         <a:ext uri="{28A0092B-C50C-407E-A947-70E740481C1C}">
-                          <a14:useLocalDpi xmlns:a14="http://schemas.microsoft.com/office/drawing/2010/main"/>
+                          <a14:useLocalDpi xmlns:a14="http://schemas.microsoft.com/office/drawing/2010/main" val="0"/>
                         </a:ext>
                       </a:extLst>
                     </a:blip>
@@ -5067,7 +5138,7 @@
           <w:numId w:val="26"/>
         </w:numPr>
       </w:pPr>
-      <w:bookmarkStart w:id="7" w:name="_Toc146894150"/>
+      <w:bookmarkStart w:id="6" w:name="_Toc163236795"/>
       <w:r>
         <w:lastRenderedPageBreak/>
         <w:t>Quick d</w:t>
@@ -5075,7 +5146,7 @@
       <w:r>
         <w:t>ata visualisation and navigation</w:t>
       </w:r>
-      <w:bookmarkEnd w:id="7"/>
+      <w:bookmarkEnd w:id="6"/>
     </w:p>
     <w:p>
       <w:pPr>
@@ -5177,7 +5248,7 @@
                     <a:blip r:embed="rId19">
                       <a:extLst>
                         <a:ext uri="{28A0092B-C50C-407E-A947-70E740481C1C}">
-                          <a14:useLocalDpi xmlns:a14="http://schemas.microsoft.com/office/drawing/2010/main"/>
+                          <a14:useLocalDpi xmlns:a14="http://schemas.microsoft.com/office/drawing/2010/main" val="0"/>
                         </a:ext>
                       </a:extLst>
                     </a:blip>
@@ -5295,7 +5366,7 @@
                     <a:blip r:embed="rId20">
                       <a:extLst>
                         <a:ext uri="{28A0092B-C50C-407E-A947-70E740481C1C}">
-                          <a14:useLocalDpi xmlns:a14="http://schemas.microsoft.com/office/drawing/2010/main"/>
+                          <a14:useLocalDpi xmlns:a14="http://schemas.microsoft.com/office/drawing/2010/main" val="0"/>
                         </a:ext>
                       </a:extLst>
                     </a:blip>
@@ -5327,11 +5398,11 @@
           <w:numId w:val="26"/>
         </w:numPr>
       </w:pPr>
-      <w:bookmarkStart w:id="8" w:name="_Toc146894151"/>
+      <w:bookmarkStart w:id="7" w:name="_Toc163236796"/>
       <w:r>
         <w:t>Workflow</w:t>
       </w:r>
-      <w:bookmarkEnd w:id="8"/>
+      <w:bookmarkEnd w:id="7"/>
     </w:p>
     <w:p>
       <w:pPr>
@@ -5398,7 +5469,21 @@
         <w:rPr>
           <w:lang w:val="en-GB"/>
         </w:rPr>
-        <w:t>.aird model file and selecting ‘</w:t>
+        <w:t>.</w:t>
+      </w:r>
+      <w:proofErr w:type="spellStart"/>
+      <w:r>
+        <w:rPr>
+          <w:lang w:val="en-GB"/>
+        </w:rPr>
+        <w:t>aird</w:t>
+      </w:r>
+      <w:proofErr w:type="spellEnd"/>
+      <w:r>
+        <w:rPr>
+          <w:lang w:val="en-GB"/>
+        </w:rPr>
+        <w:t xml:space="preserve"> model file and selecting ‘</w:t>
       </w:r>
       <w:r>
         <w:rPr>
@@ -5444,7 +5529,7 @@
                     <a:blip r:embed="rId21">
                       <a:extLst>
                         <a:ext uri="{28A0092B-C50C-407E-A947-70E740481C1C}">
-                          <a14:useLocalDpi xmlns:a14="http://schemas.microsoft.com/office/drawing/2010/main"/>
+                          <a14:useLocalDpi xmlns:a14="http://schemas.microsoft.com/office/drawing/2010/main" val="0"/>
                         </a:ext>
                       </a:extLst>
                     </a:blip>
@@ -5514,7 +5599,7 @@
                     <a:blip r:embed="rId22">
                       <a:extLst>
                         <a:ext uri="{28A0092B-C50C-407E-A947-70E740481C1C}">
-                          <a14:useLocalDpi xmlns:a14="http://schemas.microsoft.com/office/drawing/2010/main"/>
+                          <a14:useLocalDpi xmlns:a14="http://schemas.microsoft.com/office/drawing/2010/main" val="0"/>
                         </a:ext>
                       </a:extLst>
                     </a:blip>
@@ -5589,7 +5674,7 @@
                     <a:blip r:embed="rId23">
                       <a:extLst>
                         <a:ext uri="{28A0092B-C50C-407E-A947-70E740481C1C}">
-                          <a14:useLocalDpi xmlns:a14="http://schemas.microsoft.com/office/drawing/2010/main"/>
+                          <a14:useLocalDpi xmlns:a14="http://schemas.microsoft.com/office/drawing/2010/main" val="0"/>
                         </a:ext>
                       </a:extLst>
                     </a:blip>
@@ -5732,7 +5817,7 @@
                     <a:blip r:embed="rId24">
                       <a:extLst>
                         <a:ext uri="{28A0092B-C50C-407E-A947-70E740481C1C}">
-                          <a14:useLocalDpi xmlns:a14="http://schemas.microsoft.com/office/drawing/2010/main"/>
+                          <a14:useLocalDpi xmlns:a14="http://schemas.microsoft.com/office/drawing/2010/main" val="0"/>
                         </a:ext>
                       </a:extLst>
                     </a:blip>
@@ -5804,7 +5889,7 @@
                     <a:blip r:embed="rId25">
                       <a:extLst>
                         <a:ext uri="{28A0092B-C50C-407E-A947-70E740481C1C}">
-                          <a14:useLocalDpi xmlns:a14="http://schemas.microsoft.com/office/drawing/2010/main"/>
+                          <a14:useLocalDpi xmlns:a14="http://schemas.microsoft.com/office/drawing/2010/main" val="0"/>
                         </a:ext>
                       </a:extLst>
                     </a:blip>
@@ -5896,7 +5981,7 @@
                     <a:blip r:embed="rId26">
                       <a:extLst>
                         <a:ext uri="{28A0092B-C50C-407E-A947-70E740481C1C}">
-                          <a14:useLocalDpi xmlns:a14="http://schemas.microsoft.com/office/drawing/2010/main"/>
+                          <a14:useLocalDpi xmlns:a14="http://schemas.microsoft.com/office/drawing/2010/main" val="0"/>
                         </a:ext>
                       </a:extLst>
                     </a:blip>
@@ -5928,11 +6013,11 @@
           <w:numId w:val="26"/>
         </w:numPr>
       </w:pPr>
-      <w:bookmarkStart w:id="9" w:name="_Toc146894152"/>
+      <w:bookmarkStart w:id="8" w:name="_Toc163236797"/>
       <w:r>
         <w:t>Edition with tables</w:t>
       </w:r>
-      <w:bookmarkEnd w:id="9"/>
+      <w:bookmarkEnd w:id="8"/>
     </w:p>
     <w:p>
       <w:pPr>
@@ -5978,7 +6063,7 @@
                     <a:blip r:embed="rId27">
                       <a:extLst>
                         <a:ext uri="{28A0092B-C50C-407E-A947-70E740481C1C}">
-                          <a14:useLocalDpi xmlns:a14="http://schemas.microsoft.com/office/drawing/2010/main"/>
+                          <a14:useLocalDpi xmlns:a14="http://schemas.microsoft.com/office/drawing/2010/main" val="0"/>
                         </a:ext>
                       </a:extLst>
                     </a:blip>
@@ -6046,7 +6131,7 @@
                     <a:blip r:embed="rId28">
                       <a:extLst>
                         <a:ext uri="{28A0092B-C50C-407E-A947-70E740481C1C}">
-                          <a14:useLocalDpi xmlns:a14="http://schemas.microsoft.com/office/drawing/2010/main"/>
+                          <a14:useLocalDpi xmlns:a14="http://schemas.microsoft.com/office/drawing/2010/main" val="0"/>
                         </a:ext>
                       </a:extLst>
                     </a:blip>
@@ -6186,7 +6271,7 @@
                     <a:blip r:embed="rId29">
                       <a:extLst>
                         <a:ext uri="{28A0092B-C50C-407E-A947-70E740481C1C}">
-                          <a14:useLocalDpi xmlns:a14="http://schemas.microsoft.com/office/drawing/2010/main"/>
+                          <a14:useLocalDpi xmlns:a14="http://schemas.microsoft.com/office/drawing/2010/main" val="0"/>
                         </a:ext>
                       </a:extLst>
                     </a:blip>
@@ -6279,7 +6364,7 @@
                     <a:blip r:embed="rId30">
                       <a:extLst>
                         <a:ext uri="{28A0092B-C50C-407E-A947-70E740481C1C}">
-                          <a14:useLocalDpi xmlns:a14="http://schemas.microsoft.com/office/drawing/2010/main"/>
+                          <a14:useLocalDpi xmlns:a14="http://schemas.microsoft.com/office/drawing/2010/main" val="0"/>
                         </a:ext>
                       </a:extLst>
                     </a:blip>
@@ -6413,7 +6498,7 @@
                     <a:blip r:embed="rId31">
                       <a:extLst>
                         <a:ext uri="{28A0092B-C50C-407E-A947-70E740481C1C}">
-                          <a14:useLocalDpi xmlns:a14="http://schemas.microsoft.com/office/drawing/2010/main"/>
+                          <a14:useLocalDpi xmlns:a14="http://schemas.microsoft.com/office/drawing/2010/main" val="0"/>
                         </a:ext>
                       </a:extLst>
                     </a:blip>
@@ -6553,7 +6638,7 @@
                     <a:blip r:embed="rId32">
                       <a:extLst>
                         <a:ext uri="{28A0092B-C50C-407E-A947-70E740481C1C}">
-                          <a14:useLocalDpi xmlns:a14="http://schemas.microsoft.com/office/drawing/2010/main"/>
+                          <a14:useLocalDpi xmlns:a14="http://schemas.microsoft.com/office/drawing/2010/main" val="0"/>
                         </a:ext>
                       </a:extLst>
                     </a:blip>
@@ -6585,11 +6670,11 @@
           <w:numId w:val="26"/>
         </w:numPr>
       </w:pPr>
-      <w:bookmarkStart w:id="10" w:name="_Toc146894153"/>
+      <w:bookmarkStart w:id="9" w:name="_Toc163236798"/>
       <w:r>
         <w:t>Edition with diagrams</w:t>
       </w:r>
-      <w:bookmarkEnd w:id="10"/>
+      <w:bookmarkEnd w:id="9"/>
     </w:p>
     <w:p>
       <w:pPr>
@@ -6675,7 +6760,7 @@
                     <a:blip r:embed="rId33">
                       <a:extLst>
                         <a:ext uri="{28A0092B-C50C-407E-A947-70E740481C1C}">
-                          <a14:useLocalDpi xmlns:a14="http://schemas.microsoft.com/office/drawing/2010/main"/>
+                          <a14:useLocalDpi xmlns:a14="http://schemas.microsoft.com/office/drawing/2010/main" val="0"/>
                         </a:ext>
                       </a:extLst>
                     </a:blip>
@@ -6751,7 +6836,7 @@
                     <a:blip r:embed="rId34">
                       <a:extLst>
                         <a:ext uri="{28A0092B-C50C-407E-A947-70E740481C1C}">
-                          <a14:useLocalDpi xmlns:a14="http://schemas.microsoft.com/office/drawing/2010/main"/>
+                          <a14:useLocalDpi xmlns:a14="http://schemas.microsoft.com/office/drawing/2010/main" val="0"/>
                         </a:ext>
                       </a:extLst>
                     </a:blip>
@@ -6850,7 +6935,7 @@
                     <a:blip r:embed="rId35">
                       <a:extLst>
                         <a:ext uri="{28A0092B-C50C-407E-A947-70E740481C1C}">
-                          <a14:useLocalDpi xmlns:a14="http://schemas.microsoft.com/office/drawing/2010/main"/>
+                          <a14:useLocalDpi xmlns:a14="http://schemas.microsoft.com/office/drawing/2010/main" val="0"/>
                         </a:ext>
                       </a:extLst>
                     </a:blip>
@@ -6941,7 +7026,7 @@
                     <a:blip r:embed="rId36">
                       <a:extLst>
                         <a:ext uri="{28A0092B-C50C-407E-A947-70E740481C1C}">
-                          <a14:useLocalDpi xmlns:a14="http://schemas.microsoft.com/office/drawing/2010/main"/>
+                          <a14:useLocalDpi xmlns:a14="http://schemas.microsoft.com/office/drawing/2010/main" val="0"/>
                         </a:ext>
                       </a:extLst>
                     </a:blip>
@@ -6981,11 +7066,11 @@
           <w:numId w:val="26"/>
         </w:numPr>
       </w:pPr>
-      <w:bookmarkStart w:id="11" w:name="_Toc146894154"/>
+      <w:bookmarkStart w:id="10" w:name="_Toc163236799"/>
       <w:r>
         <w:t>Traceability</w:t>
       </w:r>
-      <w:bookmarkEnd w:id="11"/>
+      <w:bookmarkEnd w:id="10"/>
     </w:p>
     <w:p>
       <w:pPr>
@@ -7032,7 +7117,7 @@
                     <a:blip r:embed="rId37">
                       <a:extLst>
                         <a:ext uri="{28A0092B-C50C-407E-A947-70E740481C1C}">
-                          <a14:useLocalDpi xmlns:a14="http://schemas.microsoft.com/office/drawing/2010/main"/>
+                          <a14:useLocalDpi xmlns:a14="http://schemas.microsoft.com/office/drawing/2010/main" val="0"/>
                         </a:ext>
                       </a:extLst>
                     </a:blip>
@@ -7103,7 +7188,7 @@
                     <a:blip r:embed="rId38">
                       <a:extLst>
                         <a:ext uri="{28A0092B-C50C-407E-A947-70E740481C1C}">
-                          <a14:useLocalDpi xmlns:a14="http://schemas.microsoft.com/office/drawing/2010/main"/>
+                          <a14:useLocalDpi xmlns:a14="http://schemas.microsoft.com/office/drawing/2010/main" val="0"/>
                         </a:ext>
                       </a:extLst>
                     </a:blip>
@@ -7224,12 +7309,12 @@
       <w:pPr>
         <w:pStyle w:val="Titre1"/>
       </w:pPr>
-      <w:bookmarkStart w:id="12" w:name="_Toc146894155"/>
+      <w:bookmarkStart w:id="11" w:name="_Toc163236800"/>
       <w:r>
         <w:lastRenderedPageBreak/>
         <w:t>Apply STPA</w:t>
       </w:r>
-      <w:bookmarkEnd w:id="12"/>
+      <w:bookmarkEnd w:id="11"/>
     </w:p>
     <w:p>
       <w:pPr>
@@ -7239,7 +7324,7 @@
           <w:numId w:val="36"/>
         </w:numPr>
       </w:pPr>
-      <w:bookmarkStart w:id="13" w:name="_Toc146894156"/>
+      <w:bookmarkStart w:id="12" w:name="_Toc163236801"/>
       <w:r>
         <w:t>Define Purpose of the Analysis</w:t>
       </w:r>
@@ -7257,7 +7342,7 @@
       <w:r>
         <w:t>)</w:t>
       </w:r>
-      <w:bookmarkEnd w:id="13"/>
+      <w:bookmarkEnd w:id="12"/>
     </w:p>
     <w:p>
       <w:pPr>
@@ -7272,7 +7357,7 @@
           <w:bCs w:val="0"/>
         </w:rPr>
       </w:pPr>
-      <w:bookmarkStart w:id="14" w:name="_Toc146894157"/>
+      <w:bookmarkStart w:id="13" w:name="_Toc163236802"/>
       <w:r>
         <w:rPr>
           <w:rStyle w:val="lev"/>
@@ -7321,7 +7406,7 @@
         </w:rPr>
         <w:t>)</w:t>
       </w:r>
-      <w:bookmarkEnd w:id="14"/>
+      <w:bookmarkEnd w:id="13"/>
     </w:p>
     <w:p>
       <w:pPr>
@@ -7354,7 +7439,7 @@
                     <a:blip r:embed="rId41">
                       <a:extLst>
                         <a:ext uri="{28A0092B-C50C-407E-A947-70E740481C1C}">
-                          <a14:useLocalDpi xmlns:a14="http://schemas.microsoft.com/office/drawing/2010/main"/>
+                          <a14:useLocalDpi xmlns:a14="http://schemas.microsoft.com/office/drawing/2010/main" val="0"/>
                         </a:ext>
                       </a:extLst>
                     </a:blip>
@@ -7423,7 +7508,7 @@
                     <a:blip r:embed="rId42">
                       <a:extLst>
                         <a:ext uri="{28A0092B-C50C-407E-A947-70E740481C1C}">
-                          <a14:useLocalDpi xmlns:a14="http://schemas.microsoft.com/office/drawing/2010/main"/>
+                          <a14:useLocalDpi xmlns:a14="http://schemas.microsoft.com/office/drawing/2010/main" val="0"/>
                         </a:ext>
                       </a:extLst>
                     </a:blip>
@@ -7490,7 +7575,7 @@
                     <a:blip r:embed="rId43">
                       <a:extLst>
                         <a:ext uri="{28A0092B-C50C-407E-A947-70E740481C1C}">
-                          <a14:useLocalDpi xmlns:a14="http://schemas.microsoft.com/office/drawing/2010/main"/>
+                          <a14:useLocalDpi xmlns:a14="http://schemas.microsoft.com/office/drawing/2010/main" val="0"/>
                         </a:ext>
                       </a:extLst>
                     </a:blip>
@@ -7559,7 +7644,7 @@
                     <a:blip r:embed="rId44">
                       <a:extLst>
                         <a:ext uri="{28A0092B-C50C-407E-A947-70E740481C1C}">
-                          <a14:useLocalDpi xmlns:a14="http://schemas.microsoft.com/office/drawing/2010/main"/>
+                          <a14:useLocalDpi xmlns:a14="http://schemas.microsoft.com/office/drawing/2010/main" val="0"/>
                         </a:ext>
                       </a:extLst>
                     </a:blip>
@@ -7603,7 +7688,7 @@
           <w:bCs w:val="0"/>
         </w:rPr>
       </w:pPr>
-      <w:bookmarkStart w:id="15" w:name="_Toc146894158"/>
+      <w:bookmarkStart w:id="14" w:name="_Toc163236803"/>
       <w:r>
         <w:rPr>
           <w:rStyle w:val="lev"/>
@@ -7636,7 +7721,7 @@
         </w:rPr>
         <w:t>)</w:t>
       </w:r>
-      <w:bookmarkEnd w:id="15"/>
+      <w:bookmarkEnd w:id="14"/>
     </w:p>
     <w:p>
       <w:pPr>
@@ -7668,7 +7753,7 @@
                     <a:blip r:embed="rId46">
                       <a:extLst>
                         <a:ext uri="{28A0092B-C50C-407E-A947-70E740481C1C}">
-                          <a14:useLocalDpi xmlns:a14="http://schemas.microsoft.com/office/drawing/2010/main"/>
+                          <a14:useLocalDpi xmlns:a14="http://schemas.microsoft.com/office/drawing/2010/main" val="0"/>
                         </a:ext>
                       </a:extLst>
                     </a:blip>
@@ -7738,7 +7823,7 @@
                     <a:blip r:embed="rId47">
                       <a:extLst>
                         <a:ext uri="{28A0092B-C50C-407E-A947-70E740481C1C}">
-                          <a14:useLocalDpi xmlns:a14="http://schemas.microsoft.com/office/drawing/2010/main"/>
+                          <a14:useLocalDpi xmlns:a14="http://schemas.microsoft.com/office/drawing/2010/main" val="0"/>
                         </a:ext>
                       </a:extLst>
                     </a:blip>
@@ -7782,7 +7867,7 @@
           <w:bCs w:val="0"/>
         </w:rPr>
       </w:pPr>
-      <w:bookmarkStart w:id="16" w:name="_Toc146894159"/>
+      <w:bookmarkStart w:id="15" w:name="_Toc163236804"/>
       <w:r>
         <w:rPr>
           <w:rStyle w:val="lev"/>
@@ -7815,7 +7900,7 @@
         </w:rPr>
         <w:t>)</w:t>
       </w:r>
-      <w:bookmarkEnd w:id="16"/>
+      <w:bookmarkEnd w:id="15"/>
     </w:p>
     <w:p>
       <w:pPr>
@@ -7847,7 +7932,7 @@
                     <a:blip r:embed="rId49">
                       <a:extLst>
                         <a:ext uri="{28A0092B-C50C-407E-A947-70E740481C1C}">
-                          <a14:useLocalDpi xmlns:a14="http://schemas.microsoft.com/office/drawing/2010/main"/>
+                          <a14:useLocalDpi xmlns:a14="http://schemas.microsoft.com/office/drawing/2010/main" val="0"/>
                         </a:ext>
                       </a:extLst>
                     </a:blip>
@@ -7916,7 +8001,7 @@
                     <a:blip r:embed="rId50">
                       <a:extLst>
                         <a:ext uri="{28A0092B-C50C-407E-A947-70E740481C1C}">
-                          <a14:useLocalDpi xmlns:a14="http://schemas.microsoft.com/office/drawing/2010/main"/>
+                          <a14:useLocalDpi xmlns:a14="http://schemas.microsoft.com/office/drawing/2010/main" val="0"/>
                         </a:ext>
                       </a:extLst>
                     </a:blip>
@@ -7991,7 +8076,7 @@
                     <a:blip r:embed="rId51">
                       <a:extLst>
                         <a:ext uri="{28A0092B-C50C-407E-A947-70E740481C1C}">
-                          <a14:useLocalDpi xmlns:a14="http://schemas.microsoft.com/office/drawing/2010/main"/>
+                          <a14:useLocalDpi xmlns:a14="http://schemas.microsoft.com/office/drawing/2010/main" val="0"/>
                         </a:ext>
                       </a:extLst>
                     </a:blip>
@@ -8036,7 +8121,7 @@
           <w:bCs w:val="0"/>
         </w:rPr>
       </w:pPr>
-      <w:bookmarkStart w:id="17" w:name="_Toc146894160"/>
+      <w:bookmarkStart w:id="16" w:name="_Toc163236805"/>
       <w:r>
         <w:rPr>
           <w:rStyle w:val="lev"/>
@@ -8069,7 +8154,7 @@
         </w:rPr>
         <w:t>)</w:t>
       </w:r>
-      <w:bookmarkEnd w:id="17"/>
+      <w:bookmarkEnd w:id="16"/>
     </w:p>
     <w:p>
       <w:pPr>
@@ -8102,7 +8187,7 @@
                     <a:blip r:embed="rId53">
                       <a:extLst>
                         <a:ext uri="{28A0092B-C50C-407E-A947-70E740481C1C}">
-                          <a14:useLocalDpi xmlns:a14="http://schemas.microsoft.com/office/drawing/2010/main"/>
+                          <a14:useLocalDpi xmlns:a14="http://schemas.microsoft.com/office/drawing/2010/main" val="0"/>
                         </a:ext>
                       </a:extLst>
                     </a:blip>
@@ -8161,7 +8246,7 @@
           <w:numId w:val="36"/>
         </w:numPr>
       </w:pPr>
-      <w:bookmarkStart w:id="18" w:name="_Toc146894161"/>
+      <w:bookmarkStart w:id="17" w:name="_Toc163236806"/>
       <w:r>
         <w:lastRenderedPageBreak/>
         <w:t xml:space="preserve">Model </w:t>
@@ -8186,7 +8271,7 @@
       <w:r>
         <w:t>)</w:t>
       </w:r>
-      <w:bookmarkEnd w:id="18"/>
+      <w:bookmarkEnd w:id="17"/>
     </w:p>
     <w:p>
       <w:pPr>
@@ -8201,7 +8286,7 @@
           <w:bCs w:val="0"/>
         </w:rPr>
       </w:pPr>
-      <w:bookmarkStart w:id="19" w:name="_Toc146894162"/>
+      <w:bookmarkStart w:id="18" w:name="_Toc163236807"/>
       <w:r>
         <w:rPr>
           <w:rStyle w:val="lev"/>
@@ -8234,7 +8319,7 @@
         </w:rPr>
         <w:t>)</w:t>
       </w:r>
-      <w:bookmarkEnd w:id="19"/>
+      <w:bookmarkEnd w:id="18"/>
     </w:p>
     <w:p>
       <w:pPr>
@@ -8267,7 +8352,7 @@
                     <a:blip r:embed="rId56">
                       <a:extLst>
                         <a:ext uri="{28A0092B-C50C-407E-A947-70E740481C1C}">
-                          <a14:useLocalDpi xmlns:a14="http://schemas.microsoft.com/office/drawing/2010/main"/>
+                          <a14:useLocalDpi xmlns:a14="http://schemas.microsoft.com/office/drawing/2010/main" val="0"/>
                         </a:ext>
                       </a:extLst>
                     </a:blip>
@@ -8336,7 +8421,7 @@
                     <a:blip r:embed="rId57">
                       <a:extLst>
                         <a:ext uri="{28A0092B-C50C-407E-A947-70E740481C1C}">
-                          <a14:useLocalDpi xmlns:a14="http://schemas.microsoft.com/office/drawing/2010/main"/>
+                          <a14:useLocalDpi xmlns:a14="http://schemas.microsoft.com/office/drawing/2010/main" val="0"/>
                         </a:ext>
                       </a:extLst>
                     </a:blip>
@@ -8405,7 +8490,7 @@
                     <a:blip r:embed="rId58">
                       <a:extLst>
                         <a:ext uri="{28A0092B-C50C-407E-A947-70E740481C1C}">
-                          <a14:useLocalDpi xmlns:a14="http://schemas.microsoft.com/office/drawing/2010/main"/>
+                          <a14:useLocalDpi xmlns:a14="http://schemas.microsoft.com/office/drawing/2010/main" val="0"/>
                         </a:ext>
                       </a:extLst>
                     </a:blip>
@@ -8456,7 +8541,7 @@
           <w:bCs w:val="0"/>
         </w:rPr>
       </w:pPr>
-      <w:bookmarkStart w:id="20" w:name="_Toc146894163"/>
+      <w:bookmarkStart w:id="19" w:name="_Toc163236808"/>
       <w:r>
         <w:rPr>
           <w:rStyle w:val="lev"/>
@@ -8497,7 +8582,7 @@
         </w:rPr>
         <w:t>)</w:t>
       </w:r>
-      <w:bookmarkEnd w:id="20"/>
+      <w:bookmarkEnd w:id="19"/>
     </w:p>
     <w:p>
       <w:pPr>
@@ -8530,7 +8615,7 @@
                     <a:blip r:embed="rId60">
                       <a:extLst>
                         <a:ext uri="{28A0092B-C50C-407E-A947-70E740481C1C}">
-                          <a14:useLocalDpi xmlns:a14="http://schemas.microsoft.com/office/drawing/2010/main"/>
+                          <a14:useLocalDpi xmlns:a14="http://schemas.microsoft.com/office/drawing/2010/main" val="0"/>
                         </a:ext>
                       </a:extLst>
                     </a:blip>
@@ -8599,7 +8684,7 @@
                     <a:blip r:embed="rId61">
                       <a:extLst>
                         <a:ext uri="{28A0092B-C50C-407E-A947-70E740481C1C}">
-                          <a14:useLocalDpi xmlns:a14="http://schemas.microsoft.com/office/drawing/2010/main"/>
+                          <a14:useLocalDpi xmlns:a14="http://schemas.microsoft.com/office/drawing/2010/main" val="0"/>
                         </a:ext>
                       </a:extLst>
                     </a:blip>
@@ -8677,7 +8762,7 @@
                     <a:blip r:embed="rId62">
                       <a:extLst>
                         <a:ext uri="{28A0092B-C50C-407E-A947-70E740481C1C}">
-                          <a14:useLocalDpi xmlns:a14="http://schemas.microsoft.com/office/drawing/2010/main"/>
+                          <a14:useLocalDpi xmlns:a14="http://schemas.microsoft.com/office/drawing/2010/main" val="0"/>
                         </a:ext>
                       </a:extLst>
                     </a:blip>
@@ -8722,7 +8807,7 @@
           <w:bCs w:val="0"/>
         </w:rPr>
       </w:pPr>
-      <w:bookmarkStart w:id="21" w:name="_Toc146894164"/>
+      <w:bookmarkStart w:id="20" w:name="_Toc163236809"/>
       <w:r>
         <w:rPr>
           <w:rStyle w:val="lev"/>
@@ -8755,7 +8840,7 @@
         </w:rPr>
         <w:t>)</w:t>
       </w:r>
-      <w:bookmarkEnd w:id="21"/>
+      <w:bookmarkEnd w:id="20"/>
     </w:p>
     <w:p>
       <w:pPr>
@@ -8794,7 +8879,7 @@
                     <a:blip r:embed="rId64">
                       <a:extLst>
                         <a:ext uri="{28A0092B-C50C-407E-A947-70E740481C1C}">
-                          <a14:useLocalDpi xmlns:a14="http://schemas.microsoft.com/office/drawing/2010/main"/>
+                          <a14:useLocalDpi xmlns:a14="http://schemas.microsoft.com/office/drawing/2010/main" val="0"/>
                         </a:ext>
                       </a:extLst>
                     </a:blip>
@@ -8869,7 +8954,7 @@
                     <a:blip r:embed="rId65">
                       <a:extLst>
                         <a:ext uri="{28A0092B-C50C-407E-A947-70E740481C1C}">
-                          <a14:useLocalDpi xmlns:a14="http://schemas.microsoft.com/office/drawing/2010/main"/>
+                          <a14:useLocalDpi xmlns:a14="http://schemas.microsoft.com/office/drawing/2010/main" val="0"/>
                         </a:ext>
                       </a:extLst>
                     </a:blip>
@@ -8938,7 +9023,7 @@
                     <a:blip r:embed="rId66">
                       <a:extLst>
                         <a:ext uri="{28A0092B-C50C-407E-A947-70E740481C1C}">
-                          <a14:useLocalDpi xmlns:a14="http://schemas.microsoft.com/office/drawing/2010/main"/>
+                          <a14:useLocalDpi xmlns:a14="http://schemas.microsoft.com/office/drawing/2010/main" val="0"/>
                         </a:ext>
                       </a:extLst>
                     </a:blip>
@@ -9009,7 +9094,7 @@
                     <a:blip r:embed="rId67">
                       <a:extLst>
                         <a:ext uri="{28A0092B-C50C-407E-A947-70E740481C1C}">
-                          <a14:useLocalDpi xmlns:a14="http://schemas.microsoft.com/office/drawing/2010/main"/>
+                          <a14:useLocalDpi xmlns:a14="http://schemas.microsoft.com/office/drawing/2010/main" val="0"/>
                         </a:ext>
                       </a:extLst>
                     </a:blip>
@@ -9091,7 +9176,7 @@
                     <a:blip r:embed="rId68">
                       <a:extLst>
                         <a:ext uri="{28A0092B-C50C-407E-A947-70E740481C1C}">
-                          <a14:useLocalDpi xmlns:a14="http://schemas.microsoft.com/office/drawing/2010/main"/>
+                          <a14:useLocalDpi xmlns:a14="http://schemas.microsoft.com/office/drawing/2010/main" val="0"/>
                         </a:ext>
                       </a:extLst>
                     </a:blip>
@@ -9145,7 +9230,7 @@
                     <a:blip r:embed="rId69">
                       <a:extLst>
                         <a:ext uri="{28A0092B-C50C-407E-A947-70E740481C1C}">
-                          <a14:useLocalDpi xmlns:a14="http://schemas.microsoft.com/office/drawing/2010/main"/>
+                          <a14:useLocalDpi xmlns:a14="http://schemas.microsoft.com/office/drawing/2010/main" val="0"/>
                         </a:ext>
                       </a:extLst>
                     </a:blip>
@@ -9190,7 +9275,7 @@
           <w:bCs w:val="0"/>
         </w:rPr>
       </w:pPr>
-      <w:bookmarkStart w:id="22" w:name="_Toc146894165"/>
+      <w:bookmarkStart w:id="21" w:name="_Toc163236810"/>
       <w:r>
         <w:rPr>
           <w:rStyle w:val="lev"/>
@@ -9223,7 +9308,7 @@
         </w:rPr>
         <w:t>)</w:t>
       </w:r>
-      <w:bookmarkEnd w:id="22"/>
+      <w:bookmarkEnd w:id="21"/>
     </w:p>
     <w:p>
       <w:pPr>
@@ -9256,7 +9341,7 @@
                     <a:blip r:embed="rId71">
                       <a:extLst>
                         <a:ext uri="{28A0092B-C50C-407E-A947-70E740481C1C}">
-                          <a14:useLocalDpi xmlns:a14="http://schemas.microsoft.com/office/drawing/2010/main"/>
+                          <a14:useLocalDpi xmlns:a14="http://schemas.microsoft.com/office/drawing/2010/main" val="0"/>
                         </a:ext>
                       </a:extLst>
                     </a:blip>
@@ -9333,7 +9418,7 @@
                     <a:blip r:embed="rId72">
                       <a:extLst>
                         <a:ext uri="{28A0092B-C50C-407E-A947-70E740481C1C}">
-                          <a14:useLocalDpi xmlns:a14="http://schemas.microsoft.com/office/drawing/2010/main"/>
+                          <a14:useLocalDpi xmlns:a14="http://schemas.microsoft.com/office/drawing/2010/main" val="0"/>
                         </a:ext>
                       </a:extLst>
                     </a:blip>
@@ -9409,7 +9494,7 @@
                     <a:blip r:embed="rId73">
                       <a:extLst>
                         <a:ext uri="{28A0092B-C50C-407E-A947-70E740481C1C}">
-                          <a14:useLocalDpi xmlns:a14="http://schemas.microsoft.com/office/drawing/2010/main"/>
+                          <a14:useLocalDpi xmlns:a14="http://schemas.microsoft.com/office/drawing/2010/main" val="0"/>
                         </a:ext>
                       </a:extLst>
                     </a:blip>
@@ -9446,7 +9531,7 @@
           <w:bCs w:val="0"/>
         </w:rPr>
       </w:pPr>
-      <w:bookmarkStart w:id="23" w:name="_Toc146894166"/>
+      <w:bookmarkStart w:id="22" w:name="_Toc163236811"/>
       <w:r>
         <w:rPr>
           <w:rStyle w:val="lev"/>
@@ -9487,7 +9572,7 @@
         </w:rPr>
         <w:t>)</w:t>
       </w:r>
-      <w:bookmarkEnd w:id="23"/>
+      <w:bookmarkEnd w:id="22"/>
     </w:p>
     <w:p>
       <w:pPr>
@@ -9565,7 +9650,7 @@
           <w:numId w:val="36"/>
         </w:numPr>
       </w:pPr>
-      <w:bookmarkStart w:id="24" w:name="_Toc146894167"/>
+      <w:bookmarkStart w:id="23" w:name="_Toc163236812"/>
       <w:r>
         <w:lastRenderedPageBreak/>
         <w:t>Identify Unsafe Control Actions</w:t>
@@ -9584,7 +9669,7 @@
       <w:r>
         <w:t>)</w:t>
       </w:r>
-      <w:bookmarkEnd w:id="24"/>
+      <w:bookmarkEnd w:id="23"/>
     </w:p>
     <w:p>
       <w:pPr>
@@ -9599,7 +9684,7 @@
           <w:bCs w:val="0"/>
         </w:rPr>
       </w:pPr>
-      <w:bookmarkStart w:id="25" w:name="_Toc146894168"/>
+      <w:bookmarkStart w:id="24" w:name="_Toc163236813"/>
       <w:r>
         <w:rPr>
           <w:rStyle w:val="lev"/>
@@ -9640,7 +9725,7 @@
         </w:rPr>
         <w:t>)</w:t>
       </w:r>
-      <w:bookmarkEnd w:id="25"/>
+      <w:bookmarkEnd w:id="24"/>
     </w:p>
     <w:p>
       <w:pPr>
@@ -9681,7 +9766,7 @@
                     <a:blip r:embed="rId77">
                       <a:extLst>
                         <a:ext uri="{28A0092B-C50C-407E-A947-70E740481C1C}">
-                          <a14:useLocalDpi xmlns:a14="http://schemas.microsoft.com/office/drawing/2010/main"/>
+                          <a14:useLocalDpi xmlns:a14="http://schemas.microsoft.com/office/drawing/2010/main" val="0"/>
                         </a:ext>
                       </a:extLst>
                     </a:blip>
@@ -9750,7 +9835,7 @@
                     <a:blip r:embed="rId78">
                       <a:extLst>
                         <a:ext uri="{28A0092B-C50C-407E-A947-70E740481C1C}">
-                          <a14:useLocalDpi xmlns:a14="http://schemas.microsoft.com/office/drawing/2010/main"/>
+                          <a14:useLocalDpi xmlns:a14="http://schemas.microsoft.com/office/drawing/2010/main" val="0"/>
                         </a:ext>
                       </a:extLst>
                     </a:blip>
@@ -9827,7 +9912,7 @@
                     <a:blip r:embed="rId79">
                       <a:extLst>
                         <a:ext uri="{28A0092B-C50C-407E-A947-70E740481C1C}">
-                          <a14:useLocalDpi xmlns:a14="http://schemas.microsoft.com/office/drawing/2010/main"/>
+                          <a14:useLocalDpi xmlns:a14="http://schemas.microsoft.com/office/drawing/2010/main" val="0"/>
                         </a:ext>
                       </a:extLst>
                     </a:blip>
@@ -9872,7 +9957,7 @@
           <w:bCs w:val="0"/>
         </w:rPr>
       </w:pPr>
-      <w:bookmarkStart w:id="26" w:name="_Toc146894169"/>
+      <w:bookmarkStart w:id="25" w:name="_Toc163236814"/>
       <w:r>
         <w:rPr>
           <w:rStyle w:val="lev"/>
@@ -9905,7 +9990,7 @@
         </w:rPr>
         <w:t>)</w:t>
       </w:r>
-      <w:bookmarkEnd w:id="26"/>
+      <w:bookmarkEnd w:id="25"/>
     </w:p>
     <w:p>
       <w:pPr>
@@ -9938,7 +10023,7 @@
                     <a:blip r:embed="rId71">
                       <a:extLst>
                         <a:ext uri="{28A0092B-C50C-407E-A947-70E740481C1C}">
-                          <a14:useLocalDpi xmlns:a14="http://schemas.microsoft.com/office/drawing/2010/main"/>
+                          <a14:useLocalDpi xmlns:a14="http://schemas.microsoft.com/office/drawing/2010/main" val="0"/>
                         </a:ext>
                       </a:extLst>
                     </a:blip>
@@ -10016,7 +10101,7 @@
                     <a:blip r:embed="rId81">
                       <a:extLst>
                         <a:ext uri="{28A0092B-C50C-407E-A947-70E740481C1C}">
-                          <a14:useLocalDpi xmlns:a14="http://schemas.microsoft.com/office/drawing/2010/main"/>
+                          <a14:useLocalDpi xmlns:a14="http://schemas.microsoft.com/office/drawing/2010/main" val="0"/>
                         </a:ext>
                       </a:extLst>
                     </a:blip>
@@ -10091,7 +10176,7 @@
                     <a:blip r:embed="rId82">
                       <a:extLst>
                         <a:ext uri="{28A0092B-C50C-407E-A947-70E740481C1C}">
-                          <a14:useLocalDpi xmlns:a14="http://schemas.microsoft.com/office/drawing/2010/main"/>
+                          <a14:useLocalDpi xmlns:a14="http://schemas.microsoft.com/office/drawing/2010/main" val="0"/>
                         </a:ext>
                       </a:extLst>
                     </a:blip>
@@ -10144,7 +10229,7 @@
           <w:numId w:val="36"/>
         </w:numPr>
       </w:pPr>
-      <w:bookmarkStart w:id="27" w:name="_Toc146894170"/>
+      <w:bookmarkStart w:id="26" w:name="_Toc163236815"/>
       <w:r>
         <w:lastRenderedPageBreak/>
         <w:t xml:space="preserve">Identify </w:t>
@@ -10166,7 +10251,7 @@
       <w:r>
         <w:t>)</w:t>
       </w:r>
-      <w:bookmarkEnd w:id="27"/>
+      <w:bookmarkEnd w:id="26"/>
     </w:p>
     <w:p>
       <w:pPr>
@@ -10181,7 +10266,7 @@
           <w:bCs w:val="0"/>
         </w:rPr>
       </w:pPr>
-      <w:bookmarkStart w:id="28" w:name="_Toc146894171"/>
+      <w:bookmarkStart w:id="27" w:name="_Toc163236816"/>
       <w:r>
         <w:rPr>
           <w:rStyle w:val="lev"/>
@@ -10212,7 +10297,7 @@
       <w:r>
         <w:t>)</w:t>
       </w:r>
-      <w:bookmarkEnd w:id="28"/>
+      <w:bookmarkEnd w:id="27"/>
     </w:p>
     <w:p>
       <w:pPr>
@@ -10245,7 +10330,7 @@
                     <a:blip r:embed="rId85">
                       <a:extLst>
                         <a:ext uri="{28A0092B-C50C-407E-A947-70E740481C1C}">
-                          <a14:useLocalDpi xmlns:a14="http://schemas.microsoft.com/office/drawing/2010/main"/>
+                          <a14:useLocalDpi xmlns:a14="http://schemas.microsoft.com/office/drawing/2010/main" val="0"/>
                         </a:ext>
                       </a:extLst>
                     </a:blip>
@@ -10314,7 +10399,7 @@
                     <a:blip r:embed="rId86">
                       <a:extLst>
                         <a:ext uri="{28A0092B-C50C-407E-A947-70E740481C1C}">
-                          <a14:useLocalDpi xmlns:a14="http://schemas.microsoft.com/office/drawing/2010/main"/>
+                          <a14:useLocalDpi xmlns:a14="http://schemas.microsoft.com/office/drawing/2010/main" val="0"/>
                         </a:ext>
                       </a:extLst>
                     </a:blip>
@@ -10383,7 +10468,7 @@
                     <a:blip r:embed="rId87">
                       <a:extLst>
                         <a:ext uri="{28A0092B-C50C-407E-A947-70E740481C1C}">
-                          <a14:useLocalDpi xmlns:a14="http://schemas.microsoft.com/office/drawing/2010/main"/>
+                          <a14:useLocalDpi xmlns:a14="http://schemas.microsoft.com/office/drawing/2010/main" val="0"/>
                         </a:ext>
                       </a:extLst>
                     </a:blip>
@@ -10450,7 +10535,13 @@
                     <pic:cNvPicPr/>
                   </pic:nvPicPr>
                   <pic:blipFill>
-                    <a:blip r:embed="rId88"/>
+                    <a:blip r:embed="rId88">
+                      <a:extLst>
+                        <a:ext uri="{28A0092B-C50C-407E-A947-70E740481C1C}">
+                          <a14:useLocalDpi xmlns:a14="http://schemas.microsoft.com/office/drawing/2010/main" val="0"/>
+                        </a:ext>
+                      </a:extLst>
+                    </a:blip>
                     <a:stretch>
                       <a:fillRect/>
                     </a:stretch>
@@ -10770,7 +10861,7 @@
                     <a:blip r:embed="rId89">
                       <a:extLst>
                         <a:ext uri="{28A0092B-C50C-407E-A947-70E740481C1C}">
-                          <a14:useLocalDpi xmlns:a14="http://schemas.microsoft.com/office/drawing/2010/main"/>
+                          <a14:useLocalDpi xmlns:a14="http://schemas.microsoft.com/office/drawing/2010/main" val="0"/>
                         </a:ext>
                       </a:extLst>
                     </a:blip>
@@ -11569,7 +11660,7 @@
                     <a:blip r:embed="rId90">
                       <a:extLst>
                         <a:ext uri="{28A0092B-C50C-407E-A947-70E740481C1C}">
-                          <a14:useLocalDpi xmlns:a14="http://schemas.microsoft.com/office/drawing/2010/main"/>
+                          <a14:useLocalDpi xmlns:a14="http://schemas.microsoft.com/office/drawing/2010/main" val="0"/>
                         </a:ext>
                       </a:extLst>
                     </a:blip>
@@ -11638,7 +11729,7 @@
                     <a:blip r:embed="rId91">
                       <a:extLst>
                         <a:ext uri="{28A0092B-C50C-407E-A947-70E740481C1C}">
-                          <a14:useLocalDpi xmlns:a14="http://schemas.microsoft.com/office/drawing/2010/main"/>
+                          <a14:useLocalDpi xmlns:a14="http://schemas.microsoft.com/office/drawing/2010/main" val="0"/>
                         </a:ext>
                       </a:extLst>
                     </a:blip>
@@ -11715,7 +11806,7 @@
                     <a:blip r:embed="rId92">
                       <a:extLst>
                         <a:ext uri="{28A0092B-C50C-407E-A947-70E740481C1C}">
-                          <a14:useLocalDpi xmlns:a14="http://schemas.microsoft.com/office/drawing/2010/main"/>
+                          <a14:useLocalDpi xmlns:a14="http://schemas.microsoft.com/office/drawing/2010/main" val="0"/>
                         </a:ext>
                       </a:extLst>
                     </a:blip>
@@ -11790,7 +11881,7 @@
                     <a:blip r:embed="rId93">
                       <a:extLst>
                         <a:ext uri="{28A0092B-C50C-407E-A947-70E740481C1C}">
-                          <a14:useLocalDpi xmlns:a14="http://schemas.microsoft.com/office/drawing/2010/main"/>
+                          <a14:useLocalDpi xmlns:a14="http://schemas.microsoft.com/office/drawing/2010/main" val="0"/>
                         </a:ext>
                       </a:extLst>
                     </a:blip>
@@ -11907,7 +11998,7 @@
                     <a:blip r:embed="rId94">
                       <a:extLst>
                         <a:ext uri="{28A0092B-C50C-407E-A947-70E740481C1C}">
-                          <a14:useLocalDpi xmlns:a14="http://schemas.microsoft.com/office/drawing/2010/main"/>
+                          <a14:useLocalDpi xmlns:a14="http://schemas.microsoft.com/office/drawing/2010/main" val="0"/>
                         </a:ext>
                       </a:extLst>
                     </a:blip>
@@ -11952,7 +12043,7 @@
           <w:bCs w:val="0"/>
         </w:rPr>
       </w:pPr>
-      <w:bookmarkStart w:id="29" w:name="_Toc146894172"/>
+      <w:bookmarkStart w:id="28" w:name="_Toc163236817"/>
       <w:r>
         <w:rPr>
           <w:rStyle w:val="lev"/>
@@ -11984,7 +12075,7 @@
       <w:r>
         <w:t>)</w:t>
       </w:r>
-      <w:bookmarkEnd w:id="29"/>
+      <w:bookmarkEnd w:id="28"/>
     </w:p>
     <w:p>
       <w:pPr>
@@ -12017,7 +12108,7 @@
                     <a:blip r:embed="rId85">
                       <a:extLst>
                         <a:ext uri="{28A0092B-C50C-407E-A947-70E740481C1C}">
-                          <a14:useLocalDpi xmlns:a14="http://schemas.microsoft.com/office/drawing/2010/main"/>
+                          <a14:useLocalDpi xmlns:a14="http://schemas.microsoft.com/office/drawing/2010/main" val="0"/>
                         </a:ext>
                       </a:extLst>
                     </a:blip>
@@ -12088,7 +12179,7 @@
                     <a:blip r:embed="rId96">
                       <a:extLst>
                         <a:ext uri="{28A0092B-C50C-407E-A947-70E740481C1C}">
-                          <a14:useLocalDpi xmlns:a14="http://schemas.microsoft.com/office/drawing/2010/main"/>
+                          <a14:useLocalDpi xmlns:a14="http://schemas.microsoft.com/office/drawing/2010/main" val="0"/>
                         </a:ext>
                       </a:extLst>
                     </a:blip>
@@ -12221,7 +12312,7 @@
                     <a:blip r:embed="rId97">
                       <a:extLst>
                         <a:ext uri="{28A0092B-C50C-407E-A947-70E740481C1C}">
-                          <a14:useLocalDpi xmlns:a14="http://schemas.microsoft.com/office/drawing/2010/main"/>
+                          <a14:useLocalDpi xmlns:a14="http://schemas.microsoft.com/office/drawing/2010/main" val="0"/>
                         </a:ext>
                       </a:extLst>
                     </a:blip>
@@ -12262,7 +12353,7 @@
       <w:pPr>
         <w:pStyle w:val="Titre1"/>
       </w:pPr>
-      <w:bookmarkStart w:id="30" w:name="_Toc146894173"/>
+      <w:bookmarkStart w:id="29" w:name="_Toc163236818"/>
       <w:r>
         <w:lastRenderedPageBreak/>
         <w:t xml:space="preserve">(optional) </w:t>
@@ -12282,7 +12373,7 @@
       <w:r>
         <w:t xml:space="preserve"> system architecture</w:t>
       </w:r>
-      <w:bookmarkEnd w:id="30"/>
+      <w:bookmarkEnd w:id="29"/>
     </w:p>
     <w:p>
       <w:pPr>
@@ -12463,7 +12554,7 @@
                     <a:blip r:embed="rId98">
                       <a:extLst>
                         <a:ext uri="{28A0092B-C50C-407E-A947-70E740481C1C}">
-                          <a14:useLocalDpi xmlns:a14="http://schemas.microsoft.com/office/drawing/2010/main"/>
+                          <a14:useLocalDpi xmlns:a14="http://schemas.microsoft.com/office/drawing/2010/main" val="0"/>
                         </a:ext>
                       </a:extLst>
                     </a:blip>
@@ -12544,7 +12635,7 @@
                     <a:blip r:embed="rId99">
                       <a:extLst>
                         <a:ext uri="{28A0092B-C50C-407E-A947-70E740481C1C}">
-                          <a14:useLocalDpi xmlns:a14="http://schemas.microsoft.com/office/drawing/2010/main"/>
+                          <a14:useLocalDpi xmlns:a14="http://schemas.microsoft.com/office/drawing/2010/main" val="0"/>
                         </a:ext>
                       </a:extLst>
                     </a:blip>
@@ -12631,7 +12722,7 @@
                     <a:blip r:embed="rId100">
                       <a:extLst>
                         <a:ext uri="{28A0092B-C50C-407E-A947-70E740481C1C}">
-                          <a14:useLocalDpi xmlns:a14="http://schemas.microsoft.com/office/drawing/2010/main"/>
+                          <a14:useLocalDpi xmlns:a14="http://schemas.microsoft.com/office/drawing/2010/main" val="0"/>
                         </a:ext>
                       </a:extLst>
                     </a:blip>
@@ -12763,7 +12854,7 @@
                     <a:blip r:embed="rId101">
                       <a:extLst>
                         <a:ext uri="{28A0092B-C50C-407E-A947-70E740481C1C}">
-                          <a14:useLocalDpi xmlns:a14="http://schemas.microsoft.com/office/drawing/2010/main"/>
+                          <a14:useLocalDpi xmlns:a14="http://schemas.microsoft.com/office/drawing/2010/main" val="0"/>
                         </a:ext>
                       </a:extLst>
                     </a:blip>
@@ -12832,27 +12923,485 @@
     </w:p>
     <w:p>
       <w:pPr>
-        <w:rPr>
-          <w:lang w:val="en-GB"/>
-        </w:rPr>
-      </w:pPr>
-      <w:r>
-        <w:rPr>
-          <w:lang w:val="en-GB"/>
-        </w:rPr>
+        <w:pStyle w:val="Titre1"/>
+      </w:pPr>
+      <w:r>
         <w:br w:type="page"/>
       </w:r>
+      <w:bookmarkStart w:id="30" w:name="_Toc163236819"/>
+      <w:r>
+        <w:lastRenderedPageBreak/>
+        <w:t>(optional) Generate HTML documentation</w:t>
+      </w:r>
+      <w:bookmarkEnd w:id="30"/>
+    </w:p>
+    <w:p>
+      <w:pPr>
+        <w:jc w:val="both"/>
+        <w:rPr>
+          <w:lang w:val="en-GB"/>
+        </w:rPr>
+      </w:pPr>
+      <w:r>
+        <w:rPr>
+          <w:lang w:val="en-GB"/>
+        </w:rPr>
+        <w:t>T</w:t>
+      </w:r>
+      <w:r>
+        <w:rPr>
+          <w:lang w:val="en-GB"/>
+        </w:rPr>
+        <w:t>he optional “</w:t>
+      </w:r>
+      <w:r>
+        <w:rPr>
+          <w:lang w:val="en-GB"/>
+        </w:rPr>
+        <w:t>HTML Documentation Generation</w:t>
+      </w:r>
+      <w:r>
+        <w:rPr>
+          <w:lang w:val="en-GB"/>
+        </w:rPr>
+        <w:t xml:space="preserve">” feature of the STPA Add-On </w:t>
+      </w:r>
+      <w:r>
+        <w:rPr>
+          <w:lang w:val="en-GB"/>
+        </w:rPr>
+        <w:t>supports the generation of static web pages from a Capella-STPA model.</w:t>
+      </w:r>
+      <w:bookmarkStart w:id="31" w:name="_GoBack"/>
+      <w:bookmarkEnd w:id="31"/>
+    </w:p>
+    <w:p>
+      <w:pPr>
+        <w:jc w:val="both"/>
+        <w:rPr>
+          <w:lang w:val="en-GB"/>
+        </w:rPr>
+      </w:pPr>
+      <w:r>
+        <w:rPr>
+          <w:lang w:val="en-GB"/>
+        </w:rPr>
+        <w:t xml:space="preserve">If it </w:t>
+      </w:r>
+      <w:r>
+        <w:rPr>
+          <w:lang w:val="en-GB"/>
+        </w:rPr>
+        <w:t xml:space="preserve">has been successfully installed, </w:t>
+      </w:r>
+      <w:r>
+        <w:rPr>
+          <w:lang w:val="en-GB"/>
+        </w:rPr>
+        <w:t>then the “HTML Documentation Generation” menu item is shown in the contextual menu of the .</w:t>
+      </w:r>
+      <w:proofErr w:type="spellStart"/>
+      <w:r>
+        <w:rPr>
+          <w:lang w:val="en-GB"/>
+        </w:rPr>
+        <w:t>aird</w:t>
+      </w:r>
+      <w:proofErr w:type="spellEnd"/>
+      <w:r>
+        <w:rPr>
+          <w:lang w:val="en-GB"/>
+        </w:rPr>
+        <w:t xml:space="preserve"> file</w:t>
+      </w:r>
+      <w:r>
+        <w:rPr>
+          <w:lang w:val="en-GB"/>
+        </w:rPr>
+        <w:t>.</w:t>
+      </w:r>
+    </w:p>
+    <w:p>
+      <w:pPr>
+        <w:jc w:val="center"/>
+        <w:rPr>
+          <w:lang w:val="en-GB"/>
+        </w:rPr>
+      </w:pPr>
+      <w:r>
+        <w:rPr>
+          <w:lang w:val="en-GB"/>
+        </w:rPr>
+        <w:drawing>
+          <wp:inline distT="0" distB="0" distL="0" distR="0" wp14:anchorId="32311112" wp14:editId="1885C2BF">
+            <wp:extent cx="3416199" cy="2705725"/>
+            <wp:effectExtent l="0" t="0" r="0" b="0"/>
+            <wp:docPr id="43" name="Image 43"/>
+            <wp:cNvGraphicFramePr>
+              <a:graphicFrameLocks xmlns:a="http://schemas.openxmlformats.org/drawingml/2006/main" noChangeAspect="1"/>
+            </wp:cNvGraphicFramePr>
+            <a:graphic xmlns:a="http://schemas.openxmlformats.org/drawingml/2006/main">
+              <a:graphicData uri="http://schemas.openxmlformats.org/drawingml/2006/picture">
+                <pic:pic xmlns:pic="http://schemas.openxmlformats.org/drawingml/2006/picture">
+                  <pic:nvPicPr>
+                    <pic:cNvPr id="1" name=""/>
+                    <pic:cNvPicPr/>
+                  </pic:nvPicPr>
+                  <pic:blipFill>
+                    <a:blip r:embed="rId102">
+                      <a:extLst>
+                        <a:ext uri="{28A0092B-C50C-407E-A947-70E740481C1C}">
+                          <a14:useLocalDpi xmlns:a14="http://schemas.microsoft.com/office/drawing/2010/main" val="0"/>
+                        </a:ext>
+                      </a:extLst>
+                    </a:blip>
+                    <a:stretch>
+                      <a:fillRect/>
+                    </a:stretch>
+                  </pic:blipFill>
+                  <pic:spPr>
+                    <a:xfrm>
+                      <a:off x="0" y="0"/>
+                      <a:ext cx="3431794" cy="2718077"/>
+                    </a:xfrm>
+                    <a:prstGeom prst="rect">
+                      <a:avLst/>
+                    </a:prstGeom>
+                  </pic:spPr>
+                </pic:pic>
+              </a:graphicData>
+            </a:graphic>
+          </wp:inline>
+        </w:drawing>
+      </w:r>
+    </w:p>
+    <w:p>
+      <w:pPr>
+        <w:jc w:val="both"/>
+        <w:rPr>
+          <w:lang w:val="en-GB"/>
+        </w:rPr>
+      </w:pPr>
+      <w:r>
+        <w:rPr>
+          <w:lang w:val="en-GB"/>
+        </w:rPr>
+        <w:t>A folder must be created beforehand to store the web pages, such as the “doc” folder in the snapshot above. It must then be referred to as the “Output folder” in the HTML Documentation Generation wizard.</w:t>
+      </w:r>
+    </w:p>
+    <w:p>
+      <w:pPr>
+        <w:jc w:val="center"/>
+        <w:rPr>
+          <w:lang w:val="en-GB"/>
+        </w:rPr>
+      </w:pPr>
+      <w:r>
+        <w:rPr>
+          <w:noProof/>
+          <w:lang w:val="en-GB" w:eastAsia="en-GB"/>
+        </w:rPr>
+        <w:drawing>
+          <wp:inline distT="0" distB="0" distL="0" distR="0" wp14:anchorId="2C028F21" wp14:editId="50106A09">
+            <wp:extent cx="3291231" cy="2730885"/>
+            <wp:effectExtent l="0" t="0" r="4445" b="0"/>
+            <wp:docPr id="47" name="Image 47"/>
+            <wp:cNvGraphicFramePr>
+              <a:graphicFrameLocks xmlns:a="http://schemas.openxmlformats.org/drawingml/2006/main" noChangeAspect="1"/>
+            </wp:cNvGraphicFramePr>
+            <a:graphic xmlns:a="http://schemas.openxmlformats.org/drawingml/2006/main">
+              <a:graphicData uri="http://schemas.openxmlformats.org/drawingml/2006/picture">
+                <pic:pic xmlns:pic="http://schemas.openxmlformats.org/drawingml/2006/picture">
+                  <pic:nvPicPr>
+                    <pic:cNvPr id="1" name=""/>
+                    <pic:cNvPicPr/>
+                  </pic:nvPicPr>
+                  <pic:blipFill>
+                    <a:blip r:embed="rId103">
+                      <a:extLst>
+                        <a:ext uri="{28A0092B-C50C-407E-A947-70E740481C1C}">
+                          <a14:useLocalDpi xmlns:a14="http://schemas.microsoft.com/office/drawing/2010/main" val="0"/>
+                        </a:ext>
+                      </a:extLst>
+                    </a:blip>
+                    <a:stretch>
+                      <a:fillRect/>
+                    </a:stretch>
+                  </pic:blipFill>
+                  <pic:spPr>
+                    <a:xfrm>
+                      <a:off x="0" y="0"/>
+                      <a:ext cx="3331847" cy="2764586"/>
+                    </a:xfrm>
+                    <a:prstGeom prst="rect">
+                      <a:avLst/>
+                    </a:prstGeom>
+                  </pic:spPr>
+                </pic:pic>
+              </a:graphicData>
+            </a:graphic>
+          </wp:inline>
+        </w:drawing>
+      </w:r>
+    </w:p>
+    <w:p>
+      <w:pPr>
+        <w:jc w:val="both"/>
+        <w:rPr>
+          <w:lang w:val="en-GB"/>
+        </w:rPr>
+      </w:pPr>
+      <w:r>
+        <w:rPr>
+          <w:lang w:val="en-GB"/>
+        </w:rPr>
+        <w:t>The next page of the wizard allows defining a copyright for the web pages, among other things. Click Finish to start generating web pages.</w:t>
+      </w:r>
+      <w:r>
+        <w:rPr>
+          <w:lang w:val="en-GB"/>
+        </w:rPr>
+        <w:t xml:space="preserve"> The progress status is shown in the bottom right-hand corner of the Capella window.</w:t>
+      </w:r>
+    </w:p>
+    <w:p>
+      <w:pPr>
+        <w:jc w:val="center"/>
+        <w:rPr>
+          <w:lang w:val="en-GB"/>
+        </w:rPr>
+      </w:pPr>
+      <w:r>
+        <w:rPr>
+          <w:lang w:val="en-GB"/>
+        </w:rPr>
+        <w:drawing>
+          <wp:inline distT="0" distB="0" distL="0" distR="0" wp14:anchorId="660FC971" wp14:editId="24013867">
+            <wp:extent cx="3246271" cy="210569"/>
+            <wp:effectExtent l="0" t="0" r="0" b="0"/>
+            <wp:docPr id="50" name="Image 50"/>
+            <wp:cNvGraphicFramePr>
+              <a:graphicFrameLocks xmlns:a="http://schemas.openxmlformats.org/drawingml/2006/main" noChangeAspect="1"/>
+            </wp:cNvGraphicFramePr>
+            <a:graphic xmlns:a="http://schemas.openxmlformats.org/drawingml/2006/main">
+              <a:graphicData uri="http://schemas.openxmlformats.org/drawingml/2006/picture">
+                <pic:pic xmlns:pic="http://schemas.openxmlformats.org/drawingml/2006/picture">
+                  <pic:nvPicPr>
+                    <pic:cNvPr id="1" name=""/>
+                    <pic:cNvPicPr/>
+                  </pic:nvPicPr>
+                  <pic:blipFill>
+                    <a:blip r:embed="rId104">
+                      <a:extLst>
+                        <a:ext uri="{28A0092B-C50C-407E-A947-70E740481C1C}">
+                          <a14:useLocalDpi xmlns:a14="http://schemas.microsoft.com/office/drawing/2010/main" val="0"/>
+                        </a:ext>
+                      </a:extLst>
+                    </a:blip>
+                    <a:stretch>
+                      <a:fillRect/>
+                    </a:stretch>
+                  </pic:blipFill>
+                  <pic:spPr>
+                    <a:xfrm>
+                      <a:off x="0" y="0"/>
+                      <a:ext cx="3363482" cy="218172"/>
+                    </a:xfrm>
+                    <a:prstGeom prst="rect">
+                      <a:avLst/>
+                    </a:prstGeom>
+                  </pic:spPr>
+                </pic:pic>
+              </a:graphicData>
+            </a:graphic>
+          </wp:inline>
+        </w:drawing>
+      </w:r>
+    </w:p>
+    <w:p>
+      <w:pPr>
+        <w:jc w:val="both"/>
+        <w:rPr>
+          <w:lang w:val="en-GB"/>
+        </w:rPr>
+      </w:pPr>
+    </w:p>
+    <w:p>
+      <w:pPr>
+        <w:jc w:val="both"/>
+        <w:rPr>
+          <w:lang w:val="en-GB"/>
+        </w:rPr>
+      </w:pPr>
+      <w:r>
+        <w:rPr>
+          <w:lang w:val="en-GB"/>
+        </w:rPr>
+        <w:lastRenderedPageBreak/>
+        <w:t>To check the result, right-click the output/index.html file and select Open With &gt; System Editor to open it in your default web browser.</w:t>
+      </w:r>
+    </w:p>
+    <w:p>
+      <w:pPr>
+        <w:jc w:val="both"/>
+        <w:rPr>
+          <w:lang w:val="en-GB"/>
+        </w:rPr>
+      </w:pPr>
+    </w:p>
+    <w:p>
+      <w:pPr>
+        <w:jc w:val="center"/>
+        <w:rPr>
+          <w:lang w:val="en-GB"/>
+        </w:rPr>
+      </w:pPr>
+      <w:r>
+        <w:rPr>
+          <w:lang w:val="en-GB"/>
+        </w:rPr>
+        <w:drawing>
+          <wp:inline distT="0" distB="0" distL="0" distR="0" wp14:anchorId="2133604B" wp14:editId="622FE282">
+            <wp:extent cx="5760720" cy="2614930"/>
+            <wp:effectExtent l="0" t="0" r="0" b="0"/>
+            <wp:docPr id="53" name="Image 53"/>
+            <wp:cNvGraphicFramePr>
+              <a:graphicFrameLocks xmlns:a="http://schemas.openxmlformats.org/drawingml/2006/main" noChangeAspect="1"/>
+            </wp:cNvGraphicFramePr>
+            <a:graphic xmlns:a="http://schemas.openxmlformats.org/drawingml/2006/main">
+              <a:graphicData uri="http://schemas.openxmlformats.org/drawingml/2006/picture">
+                <pic:pic xmlns:pic="http://schemas.openxmlformats.org/drawingml/2006/picture">
+                  <pic:nvPicPr>
+                    <pic:cNvPr id="1" name=""/>
+                    <pic:cNvPicPr/>
+                  </pic:nvPicPr>
+                  <pic:blipFill>
+                    <a:blip r:embed="rId105">
+                      <a:extLst>
+                        <a:ext uri="{28A0092B-C50C-407E-A947-70E740481C1C}">
+                          <a14:useLocalDpi xmlns:a14="http://schemas.microsoft.com/office/drawing/2010/main" val="0"/>
+                        </a:ext>
+                      </a:extLst>
+                    </a:blip>
+                    <a:stretch>
+                      <a:fillRect/>
+                    </a:stretch>
+                  </pic:blipFill>
+                  <pic:spPr>
+                    <a:xfrm>
+                      <a:off x="0" y="0"/>
+                      <a:ext cx="5760720" cy="2614930"/>
+                    </a:xfrm>
+                    <a:prstGeom prst="rect">
+                      <a:avLst/>
+                    </a:prstGeom>
+                  </pic:spPr>
+                </pic:pic>
+              </a:graphicData>
+            </a:graphic>
+          </wp:inline>
+        </w:drawing>
+      </w:r>
+    </w:p>
+    <w:p>
+      <w:pPr>
+        <w:jc w:val="both"/>
+        <w:rPr>
+          <w:lang w:val="en-GB"/>
+        </w:rPr>
+      </w:pPr>
+      <w:r>
+        <w:rPr>
+          <w:lang w:val="en-GB"/>
+        </w:rPr>
+        <w:t>The STPA analysis can be browsed using the content tree on the left and hyperlinks in the right section. Note that elements in diagrams can be navigated too. If the usual Capella part of the model has content, it can be browsed too.</w:t>
+      </w:r>
+    </w:p>
+    <w:p>
+      <w:pPr>
+        <w:jc w:val="both"/>
+        <w:rPr>
+          <w:lang w:val="en-GB"/>
+        </w:rPr>
+      </w:pPr>
+      <w:r>
+        <w:rPr>
+          <w:lang w:val="en-GB"/>
+        </w:rPr>
+        <w:drawing>
+          <wp:inline distT="0" distB="0" distL="0" distR="0" wp14:anchorId="5022AADA" wp14:editId="67AC8B3C">
+            <wp:extent cx="5760720" cy="3630295"/>
+            <wp:effectExtent l="0" t="0" r="0" b="8255"/>
+            <wp:docPr id="56" name="Image 56"/>
+            <wp:cNvGraphicFramePr>
+              <a:graphicFrameLocks xmlns:a="http://schemas.openxmlformats.org/drawingml/2006/main" noChangeAspect="1"/>
+            </wp:cNvGraphicFramePr>
+            <a:graphic xmlns:a="http://schemas.openxmlformats.org/drawingml/2006/main">
+              <a:graphicData uri="http://schemas.openxmlformats.org/drawingml/2006/picture">
+                <pic:pic xmlns:pic="http://schemas.openxmlformats.org/drawingml/2006/picture">
+                  <pic:nvPicPr>
+                    <pic:cNvPr id="1" name=""/>
+                    <pic:cNvPicPr/>
+                  </pic:nvPicPr>
+                  <pic:blipFill>
+                    <a:blip r:embed="rId106">
+                      <a:extLst>
+                        <a:ext uri="{28A0092B-C50C-407E-A947-70E740481C1C}">
+                          <a14:useLocalDpi xmlns:a14="http://schemas.microsoft.com/office/drawing/2010/main" val="0"/>
+                        </a:ext>
+                      </a:extLst>
+                    </a:blip>
+                    <a:stretch>
+                      <a:fillRect/>
+                    </a:stretch>
+                  </pic:blipFill>
+                  <pic:spPr>
+                    <a:xfrm>
+                      <a:off x="0" y="0"/>
+                      <a:ext cx="5760720" cy="3630295"/>
+                    </a:xfrm>
+                    <a:prstGeom prst="rect">
+                      <a:avLst/>
+                    </a:prstGeom>
+                  </pic:spPr>
+                </pic:pic>
+              </a:graphicData>
+            </a:graphic>
+          </wp:inline>
+        </w:drawing>
+      </w:r>
+    </w:p>
+    <w:p>
+      <w:pPr>
+        <w:jc w:val="both"/>
+        <w:rPr>
+          <w:lang w:val="en-GB"/>
+        </w:rPr>
+      </w:pPr>
+    </w:p>
+    <w:p>
+      <w:pPr>
+        <w:rPr>
+          <w:lang w:val="en-GB"/>
+        </w:rPr>
+      </w:pPr>
+      <w:r>
+        <w:rPr>
+          <w:lang w:val="en-GB"/>
+        </w:rPr>
+        <w:br w:type="page"/>
+      </w:r>
     </w:p>
     <w:p>
       <w:pPr>
         <w:pStyle w:val="Titre1"/>
       </w:pPr>
-      <w:bookmarkStart w:id="31" w:name="_Toc146894174"/>
+      <w:bookmarkStart w:id="32" w:name="_Toc163236820"/>
       <w:r>
         <w:lastRenderedPageBreak/>
         <w:t>REFERENCES</w:t>
       </w:r>
-      <w:bookmarkEnd w:id="31"/>
+      <w:bookmarkEnd w:id="32"/>
     </w:p>
     <w:p>
       <w:pPr>
@@ -12865,12 +13414,26 @@
           <w:lang w:val="en-GB"/>
         </w:rPr>
       </w:pPr>
-      <w:bookmarkStart w:id="32" w:name="_Ref119677570"/>
-      <w:r>
-        <w:rPr>
-          <w:lang w:val="en-GB"/>
-        </w:rPr>
-        <w:t xml:space="preserve">Nancy G. Leveson, John P. Thomas, </w:t>
+      <w:bookmarkStart w:id="33" w:name="_Ref119677570"/>
+      <w:r>
+        <w:rPr>
+          <w:lang w:val="en-GB"/>
+        </w:rPr>
+        <w:t xml:space="preserve">Nancy G. </w:t>
+      </w:r>
+      <w:proofErr w:type="spellStart"/>
+      <w:r>
+        <w:rPr>
+          <w:lang w:val="en-GB"/>
+        </w:rPr>
+        <w:t>Leveson</w:t>
+      </w:r>
+      <w:proofErr w:type="spellEnd"/>
+      <w:r>
+        <w:rPr>
+          <w:lang w:val="en-GB"/>
+        </w:rPr>
+        <w:t xml:space="preserve">, John P. Thomas, </w:t>
       </w:r>
       <w:r>
         <w:rPr>
@@ -12891,7 +13454,7 @@
         </w:rPr>
         <w:br/>
       </w:r>
-      <w:hyperlink r:id="rId102" w:history="1">
+      <w:hyperlink r:id="rId107" w:history="1">
         <w:r>
           <w:rPr>
             <w:rStyle w:val="Lienhypertexte"/>
@@ -12900,7 +13463,7 @@
           <w:t>https://psas.scripts.mit.edu/home/get_file.php?name=STPA_handbook.pdf</w:t>
         </w:r>
       </w:hyperlink>
-      <w:bookmarkEnd w:id="32"/>
+      <w:bookmarkEnd w:id="33"/>
     </w:p>
     <w:p>
       <w:pPr>
@@ -12913,7 +13476,7 @@
           <w:lang w:val="en-GB"/>
         </w:rPr>
       </w:pPr>
-      <w:bookmarkStart w:id="33" w:name="_Ref119677572"/>
+      <w:bookmarkStart w:id="34" w:name="_Ref119677572"/>
       <w:r>
         <w:rPr>
           <w:i/>
@@ -12933,7 +13496,7 @@
         </w:rPr>
         <w:br/>
       </w:r>
-      <w:hyperlink r:id="rId103" w:history="1">
+      <w:hyperlink r:id="rId108" w:history="1">
         <w:r>
           <w:rPr>
             <w:rStyle w:val="Lienhypertexte"/>
@@ -12942,7 +13505,7 @@
           <w:t>http://psas.scripts.mit.edu/home/</w:t>
         </w:r>
       </w:hyperlink>
-      <w:bookmarkEnd w:id="33"/>
+      <w:bookmarkEnd w:id="34"/>
     </w:p>
     <w:p>
       <w:pPr>
@@ -12955,12 +13518,26 @@
           <w:lang w:val="en-GB"/>
         </w:rPr>
       </w:pPr>
-      <w:bookmarkStart w:id="34" w:name="_Ref119677573"/>
-      <w:r>
-        <w:rPr>
-          <w:lang w:val="en-GB"/>
-        </w:rPr>
-        <w:t xml:space="preserve">Nancy G. Leveson, </w:t>
+      <w:bookmarkStart w:id="35" w:name="_Ref119677573"/>
+      <w:r>
+        <w:rPr>
+          <w:lang w:val="en-GB"/>
+        </w:rPr>
+        <w:t xml:space="preserve">Nancy G. </w:t>
+      </w:r>
+      <w:proofErr w:type="spellStart"/>
+      <w:r>
+        <w:rPr>
+          <w:lang w:val="en-GB"/>
+        </w:rPr>
+        <w:t>Leveson</w:t>
+      </w:r>
+      <w:proofErr w:type="spellEnd"/>
+      <w:r>
+        <w:rPr>
+          <w:lang w:val="en-GB"/>
+        </w:rPr>
+        <w:t xml:space="preserve">, </w:t>
       </w:r>
       <w:r>
         <w:rPr>
@@ -12975,19 +13552,11 @@
         </w:rPr>
         <w:t>, MIT Press (2012).</w:t>
       </w:r>
-      <w:bookmarkEnd w:id="34"/>
-    </w:p>
-    <w:p>
-      <w:pPr>
-        <w:jc w:val="both"/>
-        <w:rPr>
-          <w:lang w:val="en-GB"/>
-        </w:rPr>
-      </w:pPr>
+      <w:bookmarkEnd w:id="35"/>
     </w:p>
     <w:sectPr>
-      <w:headerReference w:type="default" r:id="rId104"/>
-      <w:footerReference w:type="default" r:id="rId105"/>
+      <w:headerReference w:type="default" r:id="rId109"/>
+      <w:footerReference w:type="default" r:id="rId110"/>
       <w:pgSz w:w="11906" w:h="16838"/>
       <w:pgMar w:top="1417" w:right="1417" w:bottom="1417" w:left="1417" w:header="708" w:footer="708" w:gutter="0"/>
       <w:cols w:space="708"/>
@@ -13032,7 +13601,6 @@
         <w:docPartUnique/>
       </w:docPartObj>
     </w:sdtPr>
-    <w:sdtEndPr/>
     <w:sdtContent>
       <w:p>
         <w:pPr>
@@ -13052,7 +13620,7 @@
           <w:rPr>
             <w:noProof/>
           </w:rPr>
-          <w:t>3</w:t>
+          <w:t>30</w:t>
         </w:r>
         <w:r>
           <w:fldChar w:fldCharType="end"/>
@@ -14115,7 +14683,7 @@
   <w:abstractNum w:abstractNumId="11" w15:restartNumberingAfterBreak="0">
     <w:nsid w:val="30F20218"/>
     <w:multiLevelType w:val="hybridMultilevel"/>
-    <w:tmpl w:val="E2CE7D2A"/>
+    <w:tmpl w:val="658045F6"/>
     <w:lvl w:ilvl="0" w:tplc="3E62AE90">
       <w:start w:val="1"/>
       <w:numFmt w:val="upperRoman"/>
@@ -16110,6 +16678,12 @@
   </w:num>
   <w:num w:numId="42">
     <w:abstractNumId w:val="18"/>
+  </w:num>
+  <w:num w:numId="43">
+    <w:abstractNumId w:val="11"/>
+    <w:lvlOverride w:ilvl="0">
+      <w:startOverride w:val="1"/>
+    </w:lvlOverride>
   </w:num>
 </w:numbering>
 </file>
@@ -17165,7 +17739,7 @@
 </file>
 
 <file path=customXml/itemProps1.xml><?xml version="1.0" encoding="utf-8"?>
-<ds:datastoreItem xmlns:ds="http://schemas.openxmlformats.org/officeDocument/2006/customXml" ds:itemID="{88A01809-3B8C-4276-BE19-9DCE9E0B420B}">
+<ds:datastoreItem xmlns:ds="http://schemas.openxmlformats.org/officeDocument/2006/customXml" ds:itemID="{EBA98490-5CB8-44BF-989A-287077A8C363}">
   <ds:schemaRefs>
     <ds:schemaRef ds:uri="http://schemas.openxmlformats.org/officeDocument/2006/bibliography"/>
   </ds:schemaRefs>

</xml_diff>

<commit_message>
#3 Make release 0.2.0
Signed-off-by: Olivier Constant <olivier.constant@thalesgroup.com>
</commit_message>
<xml_diff>
--- a/doc/STPA-AddOn-UserGuide.docx
+++ b/doc/STPA-AddOn-UserGuide.docx
@@ -215,8 +215,31 @@
           <w:sz w:val="24"/>
           <w:lang w:val="en-GB"/>
         </w:rPr>
-        <w:t>v0.1.1</w:t>
-      </w:r>
+        <w:t>v0.</w:t>
+      </w:r>
+      <w:r>
+        <w:rPr>
+          <w:sz w:val="24"/>
+          <w:lang w:val="en-GB"/>
+        </w:rPr>
+        <w:t>2</w:t>
+      </w:r>
+      <w:r>
+        <w:rPr>
+          <w:sz w:val="24"/>
+          <w:lang w:val="en-GB"/>
+        </w:rPr>
+        <w:t>.</w:t>
+      </w:r>
+      <w:r>
+        <w:rPr>
+          <w:sz w:val="24"/>
+          <w:lang w:val="en-GB"/>
+        </w:rPr>
+        <w:t>0</w:t>
+      </w:r>
+      <w:bookmarkStart w:id="0" w:name="_GoBack"/>
+      <w:bookmarkEnd w:id="0"/>
     </w:p>
     <w:p>
       <w:pPr>
@@ -231,7 +254,7 @@
         <w:br w:type="page"/>
       </w:r>
     </w:p>
-    <w:bookmarkStart w:id="0" w:name="_Toc163236789" w:displacedByCustomXml="next"/>
+    <w:bookmarkStart w:id="1" w:name="_Toc163236789" w:displacedByCustomXml="next"/>
     <w:sdt>
       <w:sdtPr>
         <w:rPr>
@@ -269,7 +292,7 @@
           <w:r>
             <w:t>of Contents</w:t>
           </w:r>
-          <w:bookmarkEnd w:id="0"/>
+          <w:bookmarkEnd w:id="1"/>
         </w:p>
         <w:p>
           <w:pPr>
@@ -3021,12 +3044,12 @@
       <w:pPr>
         <w:pStyle w:val="Titre1"/>
       </w:pPr>
-      <w:bookmarkStart w:id="1" w:name="_Toc163236790"/>
+      <w:bookmarkStart w:id="2" w:name="_Toc163236790"/>
       <w:r>
         <w:lastRenderedPageBreak/>
         <w:t>Foreword</w:t>
       </w:r>
-      <w:bookmarkEnd w:id="1"/>
+      <w:bookmarkEnd w:id="2"/>
     </w:p>
     <w:p>
       <w:pPr>
@@ -3245,7 +3268,7 @@
       <w:pPr>
         <w:pStyle w:val="Titre1"/>
       </w:pPr>
-      <w:bookmarkStart w:id="2" w:name="_Toc163236791"/>
+      <w:bookmarkStart w:id="3" w:name="_Toc163236791"/>
       <w:r>
         <w:t xml:space="preserve">Activate STPA Analysis </w:t>
       </w:r>
@@ -3258,7 +3281,7 @@
       <w:r>
         <w:t xml:space="preserve"> project</w:t>
       </w:r>
-      <w:bookmarkEnd w:id="2"/>
+      <w:bookmarkEnd w:id="3"/>
     </w:p>
     <w:p>
       <w:pPr>
@@ -4448,7 +4471,7 @@
       <w:pPr>
         <w:pStyle w:val="Titre1"/>
       </w:pPr>
-      <w:bookmarkStart w:id="3" w:name="_Toc163236792"/>
+      <w:bookmarkStart w:id="4" w:name="_Toc163236792"/>
       <w:r>
         <w:lastRenderedPageBreak/>
         <w:t>General</w:t>
@@ -4456,7 +4479,7 @@
       <w:r>
         <w:t xml:space="preserve"> principles of the tool</w:t>
       </w:r>
-      <w:bookmarkEnd w:id="3"/>
+      <w:bookmarkEnd w:id="4"/>
     </w:p>
     <w:p>
       <w:pPr>
@@ -4466,11 +4489,11 @@
           <w:numId w:val="26"/>
         </w:numPr>
       </w:pPr>
-      <w:bookmarkStart w:id="4" w:name="_Toc163236793"/>
+      <w:bookmarkStart w:id="5" w:name="_Toc163236793"/>
       <w:r>
         <w:t>STPA vs. Capella modelling</w:t>
       </w:r>
-      <w:bookmarkEnd w:id="4"/>
+      <w:bookmarkEnd w:id="5"/>
     </w:p>
     <w:p>
       <w:pPr>
@@ -4831,11 +4854,11 @@
           <w:numId w:val="26"/>
         </w:numPr>
       </w:pPr>
-      <w:bookmarkStart w:id="5" w:name="_Toc163236794"/>
+      <w:bookmarkStart w:id="6" w:name="_Toc163236794"/>
       <w:r>
         <w:t>Data location</w:t>
       </w:r>
-      <w:bookmarkEnd w:id="5"/>
+      <w:bookmarkEnd w:id="6"/>
     </w:p>
     <w:p>
       <w:pPr>
@@ -5138,7 +5161,7 @@
           <w:numId w:val="26"/>
         </w:numPr>
       </w:pPr>
-      <w:bookmarkStart w:id="6" w:name="_Toc163236795"/>
+      <w:bookmarkStart w:id="7" w:name="_Toc163236795"/>
       <w:r>
         <w:lastRenderedPageBreak/>
         <w:t>Quick d</w:t>
@@ -5146,7 +5169,7 @@
       <w:r>
         <w:t>ata visualisation and navigation</w:t>
       </w:r>
-      <w:bookmarkEnd w:id="6"/>
+      <w:bookmarkEnd w:id="7"/>
     </w:p>
     <w:p>
       <w:pPr>
@@ -5398,11 +5421,11 @@
           <w:numId w:val="26"/>
         </w:numPr>
       </w:pPr>
-      <w:bookmarkStart w:id="7" w:name="_Toc163236796"/>
+      <w:bookmarkStart w:id="8" w:name="_Toc163236796"/>
       <w:r>
         <w:t>Workflow</w:t>
       </w:r>
-      <w:bookmarkEnd w:id="7"/>
+      <w:bookmarkEnd w:id="8"/>
     </w:p>
     <w:p>
       <w:pPr>
@@ -5469,21 +5492,7 @@
         <w:rPr>
           <w:lang w:val="en-GB"/>
         </w:rPr>
-        <w:t>.</w:t>
-      </w:r>
-      <w:proofErr w:type="spellStart"/>
-      <w:r>
-        <w:rPr>
-          <w:lang w:val="en-GB"/>
-        </w:rPr>
-        <w:t>aird</w:t>
-      </w:r>
-      <w:proofErr w:type="spellEnd"/>
-      <w:r>
-        <w:rPr>
-          <w:lang w:val="en-GB"/>
-        </w:rPr>
-        <w:t xml:space="preserve"> model file and selecting ‘</w:t>
+        <w:t>.aird model file and selecting ‘</w:t>
       </w:r>
       <w:r>
         <w:rPr>
@@ -6013,11 +6022,11 @@
           <w:numId w:val="26"/>
         </w:numPr>
       </w:pPr>
-      <w:bookmarkStart w:id="8" w:name="_Toc163236797"/>
+      <w:bookmarkStart w:id="9" w:name="_Toc163236797"/>
       <w:r>
         <w:t>Edition with tables</w:t>
       </w:r>
-      <w:bookmarkEnd w:id="8"/>
+      <w:bookmarkEnd w:id="9"/>
     </w:p>
     <w:p>
       <w:pPr>
@@ -6670,11 +6679,11 @@
           <w:numId w:val="26"/>
         </w:numPr>
       </w:pPr>
-      <w:bookmarkStart w:id="9" w:name="_Toc163236798"/>
+      <w:bookmarkStart w:id="10" w:name="_Toc163236798"/>
       <w:r>
         <w:t>Edition with diagrams</w:t>
       </w:r>
-      <w:bookmarkEnd w:id="9"/>
+      <w:bookmarkEnd w:id="10"/>
     </w:p>
     <w:p>
       <w:pPr>
@@ -7066,11 +7075,11 @@
           <w:numId w:val="26"/>
         </w:numPr>
       </w:pPr>
-      <w:bookmarkStart w:id="10" w:name="_Toc163236799"/>
+      <w:bookmarkStart w:id="11" w:name="_Toc163236799"/>
       <w:r>
         <w:t>Traceability</w:t>
       </w:r>
-      <w:bookmarkEnd w:id="10"/>
+      <w:bookmarkEnd w:id="11"/>
     </w:p>
     <w:p>
       <w:pPr>
@@ -7309,12 +7318,12 @@
       <w:pPr>
         <w:pStyle w:val="Titre1"/>
       </w:pPr>
-      <w:bookmarkStart w:id="11" w:name="_Toc163236800"/>
+      <w:bookmarkStart w:id="12" w:name="_Toc163236800"/>
       <w:r>
         <w:lastRenderedPageBreak/>
         <w:t>Apply STPA</w:t>
       </w:r>
-      <w:bookmarkEnd w:id="11"/>
+      <w:bookmarkEnd w:id="12"/>
     </w:p>
     <w:p>
       <w:pPr>
@@ -7324,7 +7333,7 @@
           <w:numId w:val="36"/>
         </w:numPr>
       </w:pPr>
-      <w:bookmarkStart w:id="12" w:name="_Toc163236801"/>
+      <w:bookmarkStart w:id="13" w:name="_Toc163236801"/>
       <w:r>
         <w:t>Define Purpose of the Analysis</w:t>
       </w:r>
@@ -7342,7 +7351,7 @@
       <w:r>
         <w:t>)</w:t>
       </w:r>
-      <w:bookmarkEnd w:id="12"/>
+      <w:bookmarkEnd w:id="13"/>
     </w:p>
     <w:p>
       <w:pPr>
@@ -7357,7 +7366,7 @@
           <w:bCs w:val="0"/>
         </w:rPr>
       </w:pPr>
-      <w:bookmarkStart w:id="13" w:name="_Toc163236802"/>
+      <w:bookmarkStart w:id="14" w:name="_Toc163236802"/>
       <w:r>
         <w:rPr>
           <w:rStyle w:val="lev"/>
@@ -7406,7 +7415,7 @@
         </w:rPr>
         <w:t>)</w:t>
       </w:r>
-      <w:bookmarkEnd w:id="13"/>
+      <w:bookmarkEnd w:id="14"/>
     </w:p>
     <w:p>
       <w:pPr>
@@ -7688,7 +7697,7 @@
           <w:bCs w:val="0"/>
         </w:rPr>
       </w:pPr>
-      <w:bookmarkStart w:id="14" w:name="_Toc163236803"/>
+      <w:bookmarkStart w:id="15" w:name="_Toc163236803"/>
       <w:r>
         <w:rPr>
           <w:rStyle w:val="lev"/>
@@ -7721,7 +7730,7 @@
         </w:rPr>
         <w:t>)</w:t>
       </w:r>
-      <w:bookmarkEnd w:id="14"/>
+      <w:bookmarkEnd w:id="15"/>
     </w:p>
     <w:p>
       <w:pPr>
@@ -7867,7 +7876,7 @@
           <w:bCs w:val="0"/>
         </w:rPr>
       </w:pPr>
-      <w:bookmarkStart w:id="15" w:name="_Toc163236804"/>
+      <w:bookmarkStart w:id="16" w:name="_Toc163236804"/>
       <w:r>
         <w:rPr>
           <w:rStyle w:val="lev"/>
@@ -7900,7 +7909,7 @@
         </w:rPr>
         <w:t>)</w:t>
       </w:r>
-      <w:bookmarkEnd w:id="15"/>
+      <w:bookmarkEnd w:id="16"/>
     </w:p>
     <w:p>
       <w:pPr>
@@ -8121,7 +8130,7 @@
           <w:bCs w:val="0"/>
         </w:rPr>
       </w:pPr>
-      <w:bookmarkStart w:id="16" w:name="_Toc163236805"/>
+      <w:bookmarkStart w:id="17" w:name="_Toc163236805"/>
       <w:r>
         <w:rPr>
           <w:rStyle w:val="lev"/>
@@ -8154,7 +8163,7 @@
         </w:rPr>
         <w:t>)</w:t>
       </w:r>
-      <w:bookmarkEnd w:id="16"/>
+      <w:bookmarkEnd w:id="17"/>
     </w:p>
     <w:p>
       <w:pPr>
@@ -8246,7 +8255,7 @@
           <w:numId w:val="36"/>
         </w:numPr>
       </w:pPr>
-      <w:bookmarkStart w:id="17" w:name="_Toc163236806"/>
+      <w:bookmarkStart w:id="18" w:name="_Toc163236806"/>
       <w:r>
         <w:lastRenderedPageBreak/>
         <w:t xml:space="preserve">Model </w:t>
@@ -8271,7 +8280,7 @@
       <w:r>
         <w:t>)</w:t>
       </w:r>
-      <w:bookmarkEnd w:id="17"/>
+      <w:bookmarkEnd w:id="18"/>
     </w:p>
     <w:p>
       <w:pPr>
@@ -8286,7 +8295,7 @@
           <w:bCs w:val="0"/>
         </w:rPr>
       </w:pPr>
-      <w:bookmarkStart w:id="18" w:name="_Toc163236807"/>
+      <w:bookmarkStart w:id="19" w:name="_Toc163236807"/>
       <w:r>
         <w:rPr>
           <w:rStyle w:val="lev"/>
@@ -8319,7 +8328,7 @@
         </w:rPr>
         <w:t>)</w:t>
       </w:r>
-      <w:bookmarkEnd w:id="18"/>
+      <w:bookmarkEnd w:id="19"/>
     </w:p>
     <w:p>
       <w:pPr>
@@ -8541,7 +8550,7 @@
           <w:bCs w:val="0"/>
         </w:rPr>
       </w:pPr>
-      <w:bookmarkStart w:id="19" w:name="_Toc163236808"/>
+      <w:bookmarkStart w:id="20" w:name="_Toc163236808"/>
       <w:r>
         <w:rPr>
           <w:rStyle w:val="lev"/>
@@ -8582,7 +8591,7 @@
         </w:rPr>
         <w:t>)</w:t>
       </w:r>
-      <w:bookmarkEnd w:id="19"/>
+      <w:bookmarkEnd w:id="20"/>
     </w:p>
     <w:p>
       <w:pPr>
@@ -8807,7 +8816,7 @@
           <w:bCs w:val="0"/>
         </w:rPr>
       </w:pPr>
-      <w:bookmarkStart w:id="20" w:name="_Toc163236809"/>
+      <w:bookmarkStart w:id="21" w:name="_Toc163236809"/>
       <w:r>
         <w:rPr>
           <w:rStyle w:val="lev"/>
@@ -8840,7 +8849,7 @@
         </w:rPr>
         <w:t>)</w:t>
       </w:r>
-      <w:bookmarkEnd w:id="20"/>
+      <w:bookmarkEnd w:id="21"/>
     </w:p>
     <w:p>
       <w:pPr>
@@ -9275,7 +9284,7 @@
           <w:bCs w:val="0"/>
         </w:rPr>
       </w:pPr>
-      <w:bookmarkStart w:id="21" w:name="_Toc163236810"/>
+      <w:bookmarkStart w:id="22" w:name="_Toc163236810"/>
       <w:r>
         <w:rPr>
           <w:rStyle w:val="lev"/>
@@ -9308,7 +9317,7 @@
         </w:rPr>
         <w:t>)</w:t>
       </w:r>
-      <w:bookmarkEnd w:id="21"/>
+      <w:bookmarkEnd w:id="22"/>
     </w:p>
     <w:p>
       <w:pPr>
@@ -9531,7 +9540,7 @@
           <w:bCs w:val="0"/>
         </w:rPr>
       </w:pPr>
-      <w:bookmarkStart w:id="22" w:name="_Toc163236811"/>
+      <w:bookmarkStart w:id="23" w:name="_Toc163236811"/>
       <w:r>
         <w:rPr>
           <w:rStyle w:val="lev"/>
@@ -9572,7 +9581,7 @@
         </w:rPr>
         <w:t>)</w:t>
       </w:r>
-      <w:bookmarkEnd w:id="22"/>
+      <w:bookmarkEnd w:id="23"/>
     </w:p>
     <w:p>
       <w:pPr>
@@ -9650,7 +9659,7 @@
           <w:numId w:val="36"/>
         </w:numPr>
       </w:pPr>
-      <w:bookmarkStart w:id="23" w:name="_Toc163236812"/>
+      <w:bookmarkStart w:id="24" w:name="_Toc163236812"/>
       <w:r>
         <w:lastRenderedPageBreak/>
         <w:t>Identify Unsafe Control Actions</w:t>
@@ -9669,7 +9678,7 @@
       <w:r>
         <w:t>)</w:t>
       </w:r>
-      <w:bookmarkEnd w:id="23"/>
+      <w:bookmarkEnd w:id="24"/>
     </w:p>
     <w:p>
       <w:pPr>
@@ -9684,7 +9693,7 @@
           <w:bCs w:val="0"/>
         </w:rPr>
       </w:pPr>
-      <w:bookmarkStart w:id="24" w:name="_Toc163236813"/>
+      <w:bookmarkStart w:id="25" w:name="_Toc163236813"/>
       <w:r>
         <w:rPr>
           <w:rStyle w:val="lev"/>
@@ -9725,7 +9734,7 @@
         </w:rPr>
         <w:t>)</w:t>
       </w:r>
-      <w:bookmarkEnd w:id="24"/>
+      <w:bookmarkEnd w:id="25"/>
     </w:p>
     <w:p>
       <w:pPr>
@@ -9957,7 +9966,7 @@
           <w:bCs w:val="0"/>
         </w:rPr>
       </w:pPr>
-      <w:bookmarkStart w:id="25" w:name="_Toc163236814"/>
+      <w:bookmarkStart w:id="26" w:name="_Toc163236814"/>
       <w:r>
         <w:rPr>
           <w:rStyle w:val="lev"/>
@@ -9990,7 +9999,7 @@
         </w:rPr>
         <w:t>)</w:t>
       </w:r>
-      <w:bookmarkEnd w:id="25"/>
+      <w:bookmarkEnd w:id="26"/>
     </w:p>
     <w:p>
       <w:pPr>
@@ -10229,7 +10238,7 @@
           <w:numId w:val="36"/>
         </w:numPr>
       </w:pPr>
-      <w:bookmarkStart w:id="26" w:name="_Toc163236815"/>
+      <w:bookmarkStart w:id="27" w:name="_Toc163236815"/>
       <w:r>
         <w:lastRenderedPageBreak/>
         <w:t xml:space="preserve">Identify </w:t>
@@ -10251,7 +10260,7 @@
       <w:r>
         <w:t>)</w:t>
       </w:r>
-      <w:bookmarkEnd w:id="26"/>
+      <w:bookmarkEnd w:id="27"/>
     </w:p>
     <w:p>
       <w:pPr>
@@ -10266,7 +10275,7 @@
           <w:bCs w:val="0"/>
         </w:rPr>
       </w:pPr>
-      <w:bookmarkStart w:id="27" w:name="_Toc163236816"/>
+      <w:bookmarkStart w:id="28" w:name="_Toc163236816"/>
       <w:r>
         <w:rPr>
           <w:rStyle w:val="lev"/>
@@ -10297,7 +10306,7 @@
       <w:r>
         <w:t>)</w:t>
       </w:r>
-      <w:bookmarkEnd w:id="27"/>
+      <w:bookmarkEnd w:id="28"/>
     </w:p>
     <w:p>
       <w:pPr>
@@ -12043,7 +12052,7 @@
           <w:bCs w:val="0"/>
         </w:rPr>
       </w:pPr>
-      <w:bookmarkStart w:id="28" w:name="_Toc163236817"/>
+      <w:bookmarkStart w:id="29" w:name="_Toc163236817"/>
       <w:r>
         <w:rPr>
           <w:rStyle w:val="lev"/>
@@ -12075,7 +12084,7 @@
       <w:r>
         <w:t>)</w:t>
       </w:r>
-      <w:bookmarkEnd w:id="28"/>
+      <w:bookmarkEnd w:id="29"/>
     </w:p>
     <w:p>
       <w:pPr>
@@ -12353,7 +12362,7 @@
       <w:pPr>
         <w:pStyle w:val="Titre1"/>
       </w:pPr>
-      <w:bookmarkStart w:id="29" w:name="_Toc163236818"/>
+      <w:bookmarkStart w:id="30" w:name="_Toc163236818"/>
       <w:r>
         <w:lastRenderedPageBreak/>
         <w:t xml:space="preserve">(optional) </w:t>
@@ -12373,7 +12382,7 @@
       <w:r>
         <w:t xml:space="preserve"> system architecture</w:t>
       </w:r>
-      <w:bookmarkEnd w:id="29"/>
+      <w:bookmarkEnd w:id="30"/>
     </w:p>
     <w:p>
       <w:pPr>
@@ -12928,12 +12937,12 @@
       <w:r>
         <w:br w:type="page"/>
       </w:r>
-      <w:bookmarkStart w:id="30" w:name="_Toc163236819"/>
+      <w:bookmarkStart w:id="31" w:name="_Toc163236819"/>
       <w:r>
         <w:lastRenderedPageBreak/>
         <w:t>(optional) Generate HTML documentation</w:t>
       </w:r>
-      <w:bookmarkEnd w:id="30"/>
+      <w:bookmarkEnd w:id="31"/>
     </w:p>
     <w:p>
       <w:pPr>
@@ -12972,8 +12981,6 @@
         </w:rPr>
         <w:t>supports the generation of static web pages from a Capella-STPA model.</w:t>
       </w:r>
-      <w:bookmarkStart w:id="31" w:name="_GoBack"/>
-      <w:bookmarkEnd w:id="31"/>
     </w:p>
     <w:p>
       <w:pPr>
@@ -12998,21 +13005,7 @@
         <w:rPr>
           <w:lang w:val="en-GB"/>
         </w:rPr>
-        <w:t>then the “HTML Documentation Generation” menu item is shown in the contextual menu of the .</w:t>
-      </w:r>
-      <w:proofErr w:type="spellStart"/>
-      <w:r>
-        <w:rPr>
-          <w:lang w:val="en-GB"/>
-        </w:rPr>
-        <w:t>aird</w:t>
-      </w:r>
-      <w:proofErr w:type="spellEnd"/>
-      <w:r>
-        <w:rPr>
-          <w:lang w:val="en-GB"/>
-        </w:rPr>
-        <w:t xml:space="preserve"> file</w:t>
+        <w:t>then the “HTML Documentation Generation” menu item is shown in the contextual menu of the .aird file</w:t>
       </w:r>
       <w:r>
         <w:rPr>
@@ -13030,7 +13023,8 @@
       </w:pPr>
       <w:r>
         <w:rPr>
-          <w:lang w:val="en-GB"/>
+          <w:noProof/>
+          <w:lang w:val="en-GB" w:eastAsia="en-GB"/>
         </w:rPr>
         <w:drawing>
           <wp:inline distT="0" distB="0" distL="0" distR="0" wp14:anchorId="32311112" wp14:editId="1885C2BF">
@@ -13173,7 +13167,8 @@
       </w:pPr>
       <w:r>
         <w:rPr>
-          <w:lang w:val="en-GB"/>
+          <w:noProof/>
+          <w:lang w:val="en-GB" w:eastAsia="en-GB"/>
         </w:rPr>
         <w:drawing>
           <wp:inline distT="0" distB="0" distL="0" distR="0" wp14:anchorId="660FC971" wp14:editId="24013867">
@@ -13258,7 +13253,8 @@
       </w:pPr>
       <w:r>
         <w:rPr>
-          <w:lang w:val="en-GB"/>
+          <w:noProof/>
+          <w:lang w:val="en-GB" w:eastAsia="en-GB"/>
         </w:rPr>
         <w:drawing>
           <wp:inline distT="0" distB="0" distL="0" distR="0" wp14:anchorId="2133604B" wp14:editId="622FE282">
@@ -13326,7 +13322,8 @@
       </w:pPr>
       <w:r>
         <w:rPr>
-          <w:lang w:val="en-GB"/>
+          <w:noProof/>
+          <w:lang w:val="en-GB" w:eastAsia="en-GB"/>
         </w:rPr>
         <w:drawing>
           <wp:inline distT="0" distB="0" distL="0" distR="0" wp14:anchorId="5022AADA" wp14:editId="67AC8B3C">
@@ -13419,21 +13416,7 @@
         <w:rPr>
           <w:lang w:val="en-GB"/>
         </w:rPr>
-        <w:t xml:space="preserve">Nancy G. </w:t>
-      </w:r>
-      <w:proofErr w:type="spellStart"/>
-      <w:r>
-        <w:rPr>
-          <w:lang w:val="en-GB"/>
-        </w:rPr>
-        <w:t>Leveson</w:t>
-      </w:r>
-      <w:proofErr w:type="spellEnd"/>
-      <w:r>
-        <w:rPr>
-          <w:lang w:val="en-GB"/>
-        </w:rPr>
-        <w:t xml:space="preserve">, John P. Thomas, </w:t>
+        <w:t xml:space="preserve">Nancy G. Leveson, John P. Thomas, </w:t>
       </w:r>
       <w:r>
         <w:rPr>
@@ -13523,21 +13506,7 @@
         <w:rPr>
           <w:lang w:val="en-GB"/>
         </w:rPr>
-        <w:t xml:space="preserve">Nancy G. </w:t>
-      </w:r>
-      <w:proofErr w:type="spellStart"/>
-      <w:r>
-        <w:rPr>
-          <w:lang w:val="en-GB"/>
-        </w:rPr>
-        <w:t>Leveson</w:t>
-      </w:r>
-      <w:proofErr w:type="spellEnd"/>
-      <w:r>
-        <w:rPr>
-          <w:lang w:val="en-GB"/>
-        </w:rPr>
-        <w:t xml:space="preserve">, </w:t>
+        <w:t xml:space="preserve">Nancy G. Leveson, </w:t>
       </w:r>
       <w:r>
         <w:rPr>
@@ -13601,6 +13570,7 @@
         <w:docPartUnique/>
       </w:docPartObj>
     </w:sdtPr>
+    <w:sdtEndPr/>
     <w:sdtContent>
       <w:p>
         <w:pPr>
@@ -13620,7 +13590,7 @@
           <w:rPr>
             <w:noProof/>
           </w:rPr>
-          <w:t>30</w:t>
+          <w:t>21</w:t>
         </w:r>
         <w:r>
           <w:fldChar w:fldCharType="end"/>
@@ -17739,7 +17709,7 @@
 </file>
 
 <file path=customXml/itemProps1.xml><?xml version="1.0" encoding="utf-8"?>
-<ds:datastoreItem xmlns:ds="http://schemas.openxmlformats.org/officeDocument/2006/customXml" ds:itemID="{EBA98490-5CB8-44BF-989A-287077A8C363}">
+<ds:datastoreItem xmlns:ds="http://schemas.openxmlformats.org/officeDocument/2006/customXml" ds:itemID="{6BBF2A0A-A131-44CA-BD90-C970CEFCECD6}">
   <ds:schemaRefs>
     <ds:schemaRef ds:uri="http://schemas.openxmlformats.org/officeDocument/2006/bibliography"/>
   </ds:schemaRefs>

</xml_diff>